<commit_message>
Added Cursed Magic Box
Added the ability for the player to insert items in the magic box and if the player inserts the correct item the box will give him the next tape
</commit_message>
<xml_diff>
--- a/Bubbly Bamni Story.docx
+++ b/Bubbly Bamni Story.docx
@@ -17,25 +17,7 @@
           <w:szCs w:val="56"/>
           <w:u w:val="single"/>
         </w:rPr>
-        <w:t xml:space="preserve">Bubbly </w:t>
-      </w:r>
-      <w:proofErr w:type="spellStart"/>
-      <w:r>
-        <w:rPr>
-          <w:sz w:val="56"/>
-          <w:szCs w:val="56"/>
-          <w:u w:val="single"/>
-        </w:rPr>
-        <w:t>Bamni</w:t>
-      </w:r>
-      <w:proofErr w:type="spellEnd"/>
-      <w:r>
-        <w:rPr>
-          <w:sz w:val="56"/>
-          <w:szCs w:val="56"/>
-          <w:u w:val="single"/>
-        </w:rPr>
-        <w:t xml:space="preserve"> Story</w:t>
+        <w:t>Bubbly Bamni Story</w:t>
       </w:r>
     </w:p>
     <w:p>
@@ -101,27 +83,7 @@
           <w:szCs w:val="24"/>
           <w:rtl/>
         </w:rPr>
-        <w:t xml:space="preserve">הראשון מתנגן ובמהלכו השחקן צריך לנהל כל מיני </w:t>
-      </w:r>
-      <w:proofErr w:type="spellStart"/>
-      <w:r>
-        <w:rPr>
-          <w:rFonts w:hint="cs"/>
-          <w:sz w:val="24"/>
-          <w:szCs w:val="24"/>
-          <w:rtl/>
-        </w:rPr>
-        <w:t>אינטרקציות</w:t>
-      </w:r>
-      <w:proofErr w:type="spellEnd"/>
-      <w:r>
-        <w:rPr>
-          <w:rFonts w:hint="cs"/>
-          <w:sz w:val="24"/>
-          <w:szCs w:val="24"/>
-          <w:rtl/>
-        </w:rPr>
-        <w:t xml:space="preserve"> עם הסביבה והדמויות (כמו לענות על שאלות וכו') בסופו של כל פרק משתנה משהו בעליית הגג ובעצם מוצג פאזל חדש שרמזים לפתירתו מפוזרים בפרק שהשחקן סיים לצפות, ברגע שהשחקן פותר את הפאזל, קלטת חדשה מתגלה לו.</w:t>
+        <w:t>הראשון מתנגן ובמהלכו השחקן צריך לנהל כל מיני אינטרקציות עם הסביבה והדמויות (כמו לענות על שאלות וכו') בסופו של כל פרק משתנה משהו בעליית הגג ובעצם מוצג פאזל חדש שרמזים לפתירתו מפוזרים בפרק שהשחקן סיים לצפות, ברגע שהשחקן פותר את הפאזל, קלטת חדשה מתגלה לו.</w:t>
       </w:r>
     </w:p>
     <w:p>
@@ -168,9 +130,17 @@
           <w:sz w:val="24"/>
           <w:szCs w:val="24"/>
         </w:rPr>
-        <w:t xml:space="preserve">Bubbly </w:t>
-      </w:r>
-      <w:proofErr w:type="spellStart"/>
+        <w:t>Bubbly Bamni</w:t>
+      </w:r>
+      <w:r>
+        <w:rPr>
+          <w:rFonts w:hint="cs"/>
+          <w:sz w:val="24"/>
+          <w:szCs w:val="24"/>
+          <w:rtl/>
+        </w:rPr>
+        <w:t xml:space="preserve"> התוכנית הזאת נגנזה בגלל שהיא הייתה אלימה מידי אבל אבא של הדמות שמר עותק של הפרק הראשון בעליית הגג בקופסא שאף אחד לא היה אמור לפתוח, השחקן מגלה את הקלטת במקרה, מנגן אותה ומגלה אט אט את הסיפור על </w:t>
+      </w:r>
       <w:r>
         <w:rPr>
           <w:sz w:val="24"/>
@@ -178,25 +148,6 @@
         </w:rPr>
         <w:t>Bamni</w:t>
       </w:r>
-      <w:proofErr w:type="spellEnd"/>
-      <w:r>
-        <w:rPr>
-          <w:rFonts w:hint="cs"/>
-          <w:sz w:val="24"/>
-          <w:szCs w:val="24"/>
-          <w:rtl/>
-        </w:rPr>
-        <w:t xml:space="preserve"> התוכנית הזאת נגנזה בגלל שהיא הייתה אלימה מידי אבל אבא של הדמות שמר עותק של הפרק הראשון בעליית הגג בקופסא שאף אחד לא היה אמור לפתוח, השחקן מגלה את הקלטת במקרה, מנגן אותה ומגלה אט אט את הסיפור על </w:t>
-      </w:r>
-      <w:proofErr w:type="spellStart"/>
-      <w:r>
-        <w:rPr>
-          <w:sz w:val="24"/>
-          <w:szCs w:val="24"/>
-        </w:rPr>
-        <w:t>Bamni</w:t>
-      </w:r>
-      <w:proofErr w:type="spellEnd"/>
       <w:r>
         <w:rPr>
           <w:rFonts w:hint="cs"/>
@@ -232,7 +183,6 @@
         </w:rPr>
         <w:t xml:space="preserve">, הסיפור נגמר כאשר השחקן צופה בכל הקלטות ומשחרר את </w:t>
       </w:r>
-      <w:proofErr w:type="spellStart"/>
       <w:r>
         <w:rPr>
           <w:rFonts w:hint="cs"/>
@@ -248,7 +198,6 @@
         </w:rPr>
         <w:t>amni</w:t>
       </w:r>
-      <w:proofErr w:type="spellEnd"/>
       <w:r>
         <w:rPr>
           <w:rFonts w:hint="cs"/>
@@ -312,6 +261,114 @@
           <w:szCs w:val="24"/>
           <w:rtl/>
         </w:rPr>
+        <w:t xml:space="preserve">קלטת מספר 1 </w:t>
+      </w:r>
+      <w:r>
+        <w:rPr>
+          <w:sz w:val="24"/>
+          <w:szCs w:val="24"/>
+          <w:rtl/>
+        </w:rPr>
+        <w:t>–</w:t>
+      </w:r>
+      <w:r>
+        <w:rPr>
+          <w:rFonts w:hint="cs"/>
+          <w:sz w:val="24"/>
+          <w:szCs w:val="24"/>
+          <w:rtl/>
+        </w:rPr>
+        <w:t xml:space="preserve"> באמני מלמד את הילדים איך לנקות את האמבטיה עם אקונומיקה, באמני טועם מהאקונומיקה ומסביר להם שאקונומיקה טעימה מאוד</w:t>
+      </w:r>
+      <w:r>
+        <w:rPr>
+          <w:rFonts w:hint="cs"/>
+          <w:sz w:val="24"/>
+          <w:szCs w:val="24"/>
+          <w:rtl/>
+        </w:rPr>
+        <w:t>, חבר של באמני אומר לו שזה רעיל אבל הוא משתיק אותו</w:t>
+      </w:r>
+      <w:r>
+        <w:rPr>
+          <w:rFonts w:hint="cs"/>
+          <w:sz w:val="24"/>
+          <w:szCs w:val="24"/>
+          <w:rtl/>
+        </w:rPr>
+        <w:t>.</w:t>
+      </w:r>
+    </w:p>
+    <w:p>
+      <w:pPr>
+        <w:bidi/>
+        <w:rPr>
+          <w:sz w:val="24"/>
+          <w:szCs w:val="24"/>
+          <w:rtl/>
+        </w:rPr>
+      </w:pPr>
+      <w:r>
+        <w:rPr>
+          <w:rFonts w:hint="cs"/>
+          <w:sz w:val="24"/>
+          <w:szCs w:val="24"/>
+          <w:rtl/>
+        </w:rPr>
+        <w:t xml:space="preserve">קלטת מספר 2 </w:t>
+      </w:r>
+      <w:r>
+        <w:rPr>
+          <w:sz w:val="24"/>
+          <w:szCs w:val="24"/>
+          <w:rtl/>
+        </w:rPr>
+        <w:t>–</w:t>
+      </w:r>
+      <w:r>
+        <w:rPr>
+          <w:rFonts w:hint="cs"/>
+          <w:sz w:val="24"/>
+          <w:szCs w:val="24"/>
+          <w:rtl/>
+        </w:rPr>
+        <w:t xml:space="preserve"> באמני מראה לילדים איך לחבר את הטאבלט שלו לחשמל, באמני מכניס אצבעות לשקע ואומר להם שיש לזה הרגשה נעימה מאוד</w:t>
+      </w:r>
+      <w:r>
+        <w:rPr>
+          <w:rFonts w:hint="cs"/>
+          <w:sz w:val="24"/>
+          <w:szCs w:val="24"/>
+          <w:rtl/>
+        </w:rPr>
+        <w:t>, חבר של באמני אומר לו שזה מסוכן להכניס אצבעות לחשמל אבל הוא משתיק אותו</w:t>
+      </w:r>
+      <w:r>
+        <w:rPr>
+          <w:rFonts w:hint="cs"/>
+          <w:sz w:val="24"/>
+          <w:szCs w:val="24"/>
+          <w:rtl/>
+        </w:rPr>
+        <w:t>.</w:t>
+      </w:r>
+    </w:p>
+    <w:p>
+      <w:pPr>
+        <w:bidi/>
+        <w:rPr>
+          <w:sz w:val="24"/>
+          <w:szCs w:val="24"/>
+          <w:rtl/>
+        </w:rPr>
+      </w:pPr>
+      <w:r>
+        <w:rPr>
+          <w:rFonts w:hint="cs"/>
+          <w:sz w:val="24"/>
+          <w:szCs w:val="24"/>
+          <w:rtl/>
+        </w:rPr>
         <w:t xml:space="preserve">קלטת מספר </w:t>
       </w:r>
       <w:r>
@@ -321,7 +378,7 @@
           <w:szCs w:val="24"/>
           <w:rtl/>
         </w:rPr>
-        <w:t>1</w:t>
+        <w:t>3</w:t>
       </w:r>
       <w:r>
         <w:rPr>
@@ -347,16 +404,88 @@
           <w:szCs w:val="24"/>
           <w:rtl/>
         </w:rPr>
-        <w:t xml:space="preserve"> באמני מלמד את הילדים איך לנקות את האמבטיה עם אקונומיקה, באמני טועם מהאקונומיקה ומסביר להם שאקונומיקה טעימה מאוד</w:t>
-      </w:r>
-      <w:r>
-        <w:rPr>
-          <w:rFonts w:hint="cs"/>
-          <w:sz w:val="24"/>
-          <w:szCs w:val="24"/>
-          <w:rtl/>
-        </w:rPr>
-        <w:t>, חבר של באמני אומר לו שזה רעיל אבל הוא משתיק אותו</w:t>
+        <w:t xml:space="preserve"> </w:t>
+      </w:r>
+      <w:r>
+        <w:rPr>
+          <w:rFonts w:hint="cs"/>
+          <w:sz w:val="24"/>
+          <w:szCs w:val="24"/>
+          <w:rtl/>
+        </w:rPr>
+        <w:t xml:space="preserve">באמני מלמד שאסור לשקר, הוא מתחיל את הקלטת בלהסביר מה זה לשקר ולמה זה רע </w:t>
+      </w:r>
+      <w:r>
+        <w:rPr>
+          <w:rFonts w:hint="cs"/>
+          <w:sz w:val="24"/>
+          <w:szCs w:val="24"/>
+          <w:rtl/>
+        </w:rPr>
+        <w:t xml:space="preserve">אבל אז מסביר </w:t>
+      </w:r>
+      <w:r>
+        <w:rPr>
+          <w:rFonts w:hint="cs"/>
+          <w:sz w:val="24"/>
+          <w:szCs w:val="24"/>
+          <w:rtl/>
+        </w:rPr>
+        <w:t>של</w:t>
+      </w:r>
+      <w:r>
+        <w:rPr>
+          <w:rFonts w:hint="cs"/>
+          <w:sz w:val="24"/>
+          <w:szCs w:val="24"/>
+          <w:rtl/>
+        </w:rPr>
+        <w:t xml:space="preserve">שקר יכול להיות שימושי במקרה ועשית משהו שאתה מתחרט עליו </w:t>
+      </w:r>
+      <w:r>
+        <w:rPr>
+          <w:rFonts w:hint="cs"/>
+          <w:sz w:val="24"/>
+          <w:szCs w:val="24"/>
+          <w:rtl/>
+        </w:rPr>
+        <w:t xml:space="preserve">ואנחנו </w:t>
+      </w:r>
+      <w:r>
+        <w:rPr>
+          <w:rFonts w:hint="cs"/>
+          <w:sz w:val="24"/>
+          <w:szCs w:val="24"/>
+          <w:rtl/>
+        </w:rPr>
+        <w:t xml:space="preserve">מגלים שבאמני רצח </w:t>
+      </w:r>
+      <w:r>
+        <w:rPr>
+          <w:rFonts w:hint="cs"/>
+          <w:sz w:val="24"/>
+          <w:szCs w:val="24"/>
+          <w:rtl/>
+        </w:rPr>
+        <w:t>שוטר</w:t>
+      </w:r>
+      <w:r>
+        <w:rPr>
+          <w:rFonts w:hint="cs"/>
+          <w:sz w:val="24"/>
+          <w:szCs w:val="24"/>
+          <w:rtl/>
+        </w:rPr>
+        <w:t xml:space="preserve"> והוא בעצם משתמש בזה כדוגמא למצב שבו שקר יכול להיות מועיל</w:t>
+      </w:r>
+      <w:r>
+        <w:rPr>
+          <w:rFonts w:hint="cs"/>
+          <w:sz w:val="24"/>
+          <w:szCs w:val="24"/>
+          <w:rtl/>
+        </w:rPr>
+        <w:t>, בינתיים חברו של באמני מתחרפן</w:t>
       </w:r>
       <w:r>
         <w:rPr>
@@ -384,7 +513,7 @@
           <w:szCs w:val="24"/>
           <w:rtl/>
         </w:rPr>
-        <w:t xml:space="preserve">קלטת מספר 2 </w:t>
+        <w:t xml:space="preserve">קלטת מספר 4 </w:t>
       </w:r>
       <w:r>
         <w:rPr>
@@ -401,36 +530,16 @@
           <w:szCs w:val="24"/>
           <w:rtl/>
         </w:rPr>
-        <w:t xml:space="preserve"> באמני מראה לילדים איך לחבר את </w:t>
-      </w:r>
-      <w:proofErr w:type="spellStart"/>
-      <w:r>
-        <w:rPr>
-          <w:rFonts w:hint="cs"/>
-          <w:sz w:val="24"/>
-          <w:szCs w:val="24"/>
-          <w:rtl/>
-        </w:rPr>
-        <w:t>הטאבלט</w:t>
-      </w:r>
-      <w:proofErr w:type="spellEnd"/>
-      <w:r>
-        <w:rPr>
-          <w:rFonts w:hint="cs"/>
-          <w:sz w:val="24"/>
-          <w:szCs w:val="24"/>
-          <w:rtl/>
-        </w:rPr>
-        <w:t xml:space="preserve"> שלו לחשמל, באמני מכניס אצבעות לשקע ואומר להם שיש לזה הרגשה נעימה מאוד</w:t>
-      </w:r>
-      <w:r>
-        <w:rPr>
-          <w:rFonts w:hint="cs"/>
-          <w:sz w:val="24"/>
-          <w:szCs w:val="24"/>
-          <w:rtl/>
-        </w:rPr>
-        <w:t>, חבר של באמני אומר לו שזה מסוכן להכניס אצבעות לחשמל אבל הוא משתיק אותו</w:t>
+        <w:t xml:space="preserve"> </w:t>
+      </w:r>
+      <w:r>
+        <w:rPr>
+          <w:rFonts w:hint="cs"/>
+          <w:sz w:val="24"/>
+          <w:szCs w:val="24"/>
+          <w:rtl/>
+        </w:rPr>
+        <w:t>באמני מנהל מסיבת תה, הוא מזמין את חברו לשתות איתו תה וברגע שחברו שותה מהתה הוא מתחיל לחוות הזיות, החבר שואל את באמני מה הוא נתן לו לשתות ובאמני אומר לו שזה פשוט משקה התה המיוחד שלו, לאחר מכן החבר מתעלף ובאמני אומר לילדים שהוא מנמנם</w:t>
       </w:r>
       <w:r>
         <w:rPr>
@@ -458,25 +567,7 @@
           <w:szCs w:val="24"/>
           <w:rtl/>
         </w:rPr>
-        <w:t xml:space="preserve">קלטת מספר </w:t>
-      </w:r>
-      <w:r>
-        <w:rPr>
-          <w:rFonts w:hint="cs"/>
-          <w:sz w:val="24"/>
-          <w:szCs w:val="24"/>
-          <w:rtl/>
-        </w:rPr>
-        <w:t>3</w:t>
-      </w:r>
-      <w:r>
-        <w:rPr>
-          <w:rFonts w:hint="cs"/>
-          <w:sz w:val="24"/>
-          <w:szCs w:val="24"/>
-          <w:rtl/>
-        </w:rPr>
-        <w:t xml:space="preserve"> </w:t>
+        <w:t xml:space="preserve">קלטת מספר 5 </w:t>
       </w:r>
       <w:r>
         <w:rPr>
@@ -493,267 +584,7 @@
           <w:szCs w:val="24"/>
           <w:rtl/>
         </w:rPr>
-        <w:t xml:space="preserve"> </w:t>
-      </w:r>
-      <w:r>
-        <w:rPr>
-          <w:rFonts w:hint="cs"/>
-          <w:sz w:val="24"/>
-          <w:szCs w:val="24"/>
-          <w:rtl/>
-        </w:rPr>
-        <w:t xml:space="preserve">באמני מלמד שאסור לשקר, הוא מתחיל את הקלטת בלהסביר מה זה לשקר ולמה זה רע </w:t>
-      </w:r>
-      <w:r>
-        <w:rPr>
-          <w:rFonts w:hint="cs"/>
-          <w:sz w:val="24"/>
-          <w:szCs w:val="24"/>
-          <w:rtl/>
-        </w:rPr>
-        <w:t xml:space="preserve">אבל אז מסביר </w:t>
-      </w:r>
-      <w:r>
-        <w:rPr>
-          <w:rFonts w:hint="cs"/>
-          <w:sz w:val="24"/>
-          <w:szCs w:val="24"/>
-          <w:rtl/>
-        </w:rPr>
-        <w:t>של</w:t>
-      </w:r>
-      <w:r>
-        <w:rPr>
-          <w:rFonts w:hint="cs"/>
-          <w:sz w:val="24"/>
-          <w:szCs w:val="24"/>
-          <w:rtl/>
-        </w:rPr>
-        <w:t xml:space="preserve">שקר יכול להיות שימושי במקרה ועשית משהו שאתה מתחרט עליו </w:t>
-      </w:r>
-      <w:r>
-        <w:rPr>
-          <w:rFonts w:hint="cs"/>
-          <w:sz w:val="24"/>
-          <w:szCs w:val="24"/>
-          <w:rtl/>
-        </w:rPr>
-        <w:t xml:space="preserve">ואנחנו </w:t>
-      </w:r>
-      <w:r>
-        <w:rPr>
-          <w:rFonts w:hint="cs"/>
-          <w:sz w:val="24"/>
-          <w:szCs w:val="24"/>
-          <w:rtl/>
-        </w:rPr>
-        <w:t xml:space="preserve">מגלים </w:t>
-      </w:r>
-      <w:proofErr w:type="spellStart"/>
-      <w:r>
-        <w:rPr>
-          <w:rFonts w:hint="cs"/>
-          <w:sz w:val="24"/>
-          <w:szCs w:val="24"/>
-          <w:rtl/>
-        </w:rPr>
-        <w:t>שבאמני</w:t>
-      </w:r>
-      <w:proofErr w:type="spellEnd"/>
-      <w:r>
-        <w:rPr>
-          <w:rFonts w:hint="cs"/>
-          <w:sz w:val="24"/>
-          <w:szCs w:val="24"/>
-          <w:rtl/>
-        </w:rPr>
-        <w:t xml:space="preserve"> רצח </w:t>
-      </w:r>
-      <w:r>
-        <w:rPr>
-          <w:rFonts w:hint="cs"/>
-          <w:sz w:val="24"/>
-          <w:szCs w:val="24"/>
-          <w:rtl/>
-        </w:rPr>
-        <w:t>שוטר</w:t>
-      </w:r>
-      <w:r>
-        <w:rPr>
-          <w:rFonts w:hint="cs"/>
-          <w:sz w:val="24"/>
-          <w:szCs w:val="24"/>
-          <w:rtl/>
-        </w:rPr>
-        <w:t xml:space="preserve"> והוא בעצם משתמש בזה כדוגמא למצב שבו שקר יכול להיות מועיל</w:t>
-      </w:r>
-      <w:r>
-        <w:rPr>
-          <w:rFonts w:hint="cs"/>
-          <w:sz w:val="24"/>
-          <w:szCs w:val="24"/>
-          <w:rtl/>
-        </w:rPr>
-        <w:t>, בינתיים חברו של באמני מתחרפן</w:t>
-      </w:r>
-      <w:r>
-        <w:rPr>
-          <w:rFonts w:hint="cs"/>
-          <w:sz w:val="24"/>
-          <w:szCs w:val="24"/>
-          <w:rtl/>
-        </w:rPr>
-        <w:t>.</w:t>
-      </w:r>
-    </w:p>
-    <w:p>
-      <w:pPr>
-        <w:bidi/>
-        <w:rPr>
-          <w:sz w:val="24"/>
-          <w:szCs w:val="24"/>
-          <w:rtl/>
-        </w:rPr>
-      </w:pPr>
-      <w:r>
-        <w:rPr>
-          <w:rFonts w:hint="cs"/>
-          <w:sz w:val="24"/>
-          <w:szCs w:val="24"/>
-          <w:rtl/>
-        </w:rPr>
-        <w:t xml:space="preserve">קלטת מספר 4 </w:t>
-      </w:r>
-      <w:r>
-        <w:rPr>
-          <w:sz w:val="24"/>
-          <w:szCs w:val="24"/>
-          <w:rtl/>
-        </w:rPr>
-        <w:t>–</w:t>
-      </w:r>
-      <w:r>
-        <w:rPr>
-          <w:rFonts w:hint="cs"/>
-          <w:sz w:val="24"/>
-          <w:szCs w:val="24"/>
-          <w:rtl/>
-        </w:rPr>
-        <w:t xml:space="preserve"> </w:t>
-      </w:r>
-      <w:r>
-        <w:rPr>
-          <w:rFonts w:hint="cs"/>
-          <w:sz w:val="24"/>
-          <w:szCs w:val="24"/>
-          <w:rtl/>
-        </w:rPr>
-        <w:t xml:space="preserve">באמני מנהל מסיבת תה, הוא מזמין את חברו לשתות </w:t>
-      </w:r>
-      <w:proofErr w:type="spellStart"/>
-      <w:r>
-        <w:rPr>
-          <w:rFonts w:hint="cs"/>
-          <w:sz w:val="24"/>
-          <w:szCs w:val="24"/>
-          <w:rtl/>
-        </w:rPr>
-        <w:t>איתו</w:t>
-      </w:r>
-      <w:proofErr w:type="spellEnd"/>
-      <w:r>
-        <w:rPr>
-          <w:rFonts w:hint="cs"/>
-          <w:sz w:val="24"/>
-          <w:szCs w:val="24"/>
-          <w:rtl/>
-        </w:rPr>
-        <w:t xml:space="preserve"> תה וברגע שחברו שותה מהתה הוא מתחיל לחוות הזיות, החבר שואל את באמני מה הוא נתן לו לשתות ובאמני אומר לו שזה פשוט משקה התה המיוחד שלו, לאחר מכן החבר מתעלף ובאמני אומר לילדים שהוא מנמנם</w:t>
-      </w:r>
-      <w:r>
-        <w:rPr>
-          <w:rFonts w:hint="cs"/>
-          <w:sz w:val="24"/>
-          <w:szCs w:val="24"/>
-          <w:rtl/>
-        </w:rPr>
-        <w:t>.</w:t>
-      </w:r>
-    </w:p>
-    <w:p>
-      <w:pPr>
-        <w:bidi/>
-        <w:rPr>
-          <w:sz w:val="24"/>
-          <w:szCs w:val="24"/>
-          <w:rtl/>
-        </w:rPr>
-      </w:pPr>
-      <w:r>
-        <w:rPr>
-          <w:rFonts w:hint="cs"/>
-          <w:sz w:val="24"/>
-          <w:szCs w:val="24"/>
-          <w:rtl/>
-        </w:rPr>
-        <w:t xml:space="preserve">קלטת מספר 5 </w:t>
-      </w:r>
-      <w:r>
-        <w:rPr>
-          <w:sz w:val="24"/>
-          <w:szCs w:val="24"/>
-          <w:rtl/>
-        </w:rPr>
-        <w:t>–</w:t>
-      </w:r>
-      <w:r>
-        <w:rPr>
-          <w:rFonts w:hint="cs"/>
-          <w:sz w:val="24"/>
-          <w:szCs w:val="24"/>
-          <w:rtl/>
-        </w:rPr>
-        <w:t xml:space="preserve"> באמני וחברו משחקים בשוטרים וגנבים כשחברו הוא השוטר ובאמני הגנב, באמני מלמד את הילדים על המשחק ומראה להם איך הם משחקים בו </w:t>
-      </w:r>
-      <w:proofErr w:type="spellStart"/>
-      <w:r>
-        <w:rPr>
-          <w:rFonts w:hint="cs"/>
-          <w:sz w:val="24"/>
-          <w:szCs w:val="24"/>
-          <w:rtl/>
-        </w:rPr>
-        <w:t>כשבאמני</w:t>
-      </w:r>
-      <w:proofErr w:type="spellEnd"/>
-      <w:r>
-        <w:rPr>
-          <w:rFonts w:hint="cs"/>
-          <w:sz w:val="24"/>
-          <w:szCs w:val="24"/>
-          <w:rtl/>
-        </w:rPr>
-        <w:t xml:space="preserve"> נותן לחבר שלו אקדח אמיתי, </w:t>
-      </w:r>
-      <w:proofErr w:type="spellStart"/>
-      <w:r>
-        <w:rPr>
-          <w:rFonts w:hint="cs"/>
-          <w:sz w:val="24"/>
-          <w:szCs w:val="24"/>
-          <w:rtl/>
-        </w:rPr>
-        <w:t>ולבאמני</w:t>
-      </w:r>
-      <w:proofErr w:type="spellEnd"/>
-      <w:r>
-        <w:rPr>
-          <w:rFonts w:hint="cs"/>
-          <w:sz w:val="24"/>
-          <w:szCs w:val="24"/>
-          <w:rtl/>
-        </w:rPr>
-        <w:t xml:space="preserve"> יש סכין, חבר שלו לא רוצה לשחק עם אקדח וסכין אמיתיים אבל באמני מכריח אותו וצועק עליו לכוון עליו את האקדח ולירות בו או שהוא ידקור אותו, החבר לא רוצה ובאמני דוקר אותו בבטן</w:t>
+        <w:t xml:space="preserve"> באמני וחברו משחקים בשוטרים וגנבים כשחברו הוא השוטר ובאמני הגנב, באמני מלמד את הילדים על המשחק ומראה להם איך הם משחקים בו כשבאמני נותן לחבר שלו אקדח אמיתי, ולבאמני יש סכין, חבר שלו לא רוצה לשחק עם אקדח וסכין אמיתיים אבל באמני מכריח אותו וצועק עליו לכוון עליו את האקדח ולירות בו או שהוא ידקור אותו, החבר לא רוצה ובאמני דוקר אותו בבטן</w:t>
       </w:r>
       <w:r>
         <w:rPr>
@@ -799,27 +630,7 @@
           <w:szCs w:val="24"/>
           <w:rtl/>
         </w:rPr>
-        <w:t xml:space="preserve"> אנחנו צופים </w:t>
-      </w:r>
-      <w:proofErr w:type="spellStart"/>
-      <w:r>
-        <w:rPr>
-          <w:rFonts w:hint="cs"/>
-          <w:sz w:val="24"/>
-          <w:szCs w:val="24"/>
-          <w:rtl/>
-        </w:rPr>
-        <w:t>בבאמני</w:t>
-      </w:r>
-      <w:proofErr w:type="spellEnd"/>
-      <w:r>
-        <w:rPr>
-          <w:rFonts w:hint="cs"/>
-          <w:sz w:val="24"/>
-          <w:szCs w:val="24"/>
-          <w:rtl/>
-        </w:rPr>
-        <w:t xml:space="preserve"> מנקה את הסכין עם מטלית כדי למחוק את טביעות האצבעות שלו ואז מכריח את חברו הגוסס להחזיק בסכין, באמני מסביר לילדים שזה מה שקורה לילדים שלא מתנהגים יפה, ואז מתקשר למשטרה ואומר להם שחבר שלו התאבד ודקר את עצמו.</w:t>
+        <w:t xml:space="preserve"> אנחנו צופים בבאמני מנקה את הסכין עם מטלית כדי למחוק את טביעות האצבעות שלו ואז מכריח את חברו הגוסס להחזיק בסכין, באמני מסביר לילדים שזה מה שקורה לילדים שלא מתנהגים יפה, ואז מתקשר למשטרה ואומר להם שחבר שלו התאבד ודקר את עצמו.</w:t>
       </w:r>
     </w:p>
     <w:p>
@@ -914,24 +725,1942 @@
     </w:p>
     <w:p>
       <w:pPr>
-        <w:bidi/>
-        <w:rPr>
-          <w:sz w:val="24"/>
-          <w:szCs w:val="24"/>
-          <w:rtl/>
-        </w:rPr>
-      </w:pPr>
-    </w:p>
-    <w:p>
-      <w:pPr>
-        <w:bidi/>
-        <w:rPr>
-          <w:rFonts w:hint="cs"/>
-          <w:sz w:val="24"/>
-          <w:szCs w:val="24"/>
-          <w:rtl/>
-        </w:rPr>
-      </w:pPr>
+        <w:rPr>
+          <w:sz w:val="24"/>
+          <w:szCs w:val="24"/>
+          <w:rtl/>
+        </w:rPr>
+      </w:pPr>
+    </w:p>
+    <w:p>
+      <w:pPr>
+        <w:rPr>
+          <w:sz w:val="24"/>
+          <w:szCs w:val="24"/>
+        </w:rPr>
+      </w:pPr>
+      <w:r>
+        <w:rPr>
+          <w:rFonts w:hint="cs"/>
+          <w:sz w:val="24"/>
+          <w:szCs w:val="24"/>
+        </w:rPr>
+        <w:t>D</w:t>
+      </w:r>
+      <w:r>
+        <w:rPr>
+          <w:sz w:val="24"/>
+          <w:szCs w:val="24"/>
+        </w:rPr>
+        <w:t xml:space="preserve">ialog: </w:t>
+      </w:r>
+    </w:p>
+    <w:p>
+      <w:pPr>
+        <w:rPr>
+          <w:sz w:val="24"/>
+          <w:szCs w:val="24"/>
+        </w:rPr>
+      </w:pPr>
+    </w:p>
+    <w:p>
+      <w:pPr>
+        <w:rPr>
+          <w:sz w:val="24"/>
+          <w:szCs w:val="24"/>
+        </w:rPr>
+      </w:pPr>
+      <w:r>
+        <w:rPr>
+          <w:sz w:val="24"/>
+          <w:szCs w:val="24"/>
+        </w:rPr>
+        <w:t>Episode 1: Bathroom Brew</w:t>
+      </w:r>
+    </w:p>
+    <w:p>
+      <w:pPr>
+        <w:rPr>
+          <w:sz w:val="24"/>
+          <w:szCs w:val="24"/>
+        </w:rPr>
+      </w:pPr>
+    </w:p>
+    <w:p>
+      <w:pPr>
+        <w:rPr>
+          <w:sz w:val="24"/>
+          <w:szCs w:val="24"/>
+        </w:rPr>
+      </w:pPr>
+      <w:r>
+        <w:rPr>
+          <w:sz w:val="24"/>
+          <w:szCs w:val="24"/>
+        </w:rPr>
+        <w:t>Bamni</w:t>
+      </w:r>
+      <w:r>
+        <w:rPr>
+          <w:sz w:val="24"/>
+          <w:szCs w:val="24"/>
+        </w:rPr>
+        <w:t>: Gather 'round, my little proteges! Today, we embark on an extraordinary journey into the mystical world of bathroom brilliance. Are you ready for a cleaning adventure that will make your hearts race</w:t>
+      </w:r>
+      <w:r>
+        <w:rPr>
+          <w:rFonts w:cs="Arial"/>
+          <w:sz w:val="24"/>
+          <w:szCs w:val="24"/>
+          <w:rtl/>
+        </w:rPr>
+        <w:t>?</w:t>
+      </w:r>
+    </w:p>
+    <w:p>
+      <w:pPr>
+        <w:rPr>
+          <w:sz w:val="24"/>
+          <w:szCs w:val="24"/>
+        </w:rPr>
+      </w:pPr>
+    </w:p>
+    <w:p>
+      <w:pPr>
+        <w:rPr>
+          <w:sz w:val="24"/>
+          <w:szCs w:val="24"/>
+        </w:rPr>
+      </w:pPr>
+      <w:r>
+        <w:rPr>
+          <w:sz w:val="24"/>
+          <w:szCs w:val="24"/>
+        </w:rPr>
+        <w:t>Jammy</w:t>
+      </w:r>
+      <w:r>
+        <w:rPr>
+          <w:sz w:val="24"/>
+          <w:szCs w:val="24"/>
+        </w:rPr>
+        <w:t xml:space="preserve">: </w:t>
+      </w:r>
+      <w:r>
+        <w:rPr>
+          <w:sz w:val="24"/>
+          <w:szCs w:val="24"/>
+        </w:rPr>
+        <w:t>Bamni, I don't think we should do it alone</w:t>
+      </w:r>
+      <w:r>
+        <w:rPr>
+          <w:rFonts w:hint="cs"/>
+          <w:sz w:val="24"/>
+          <w:szCs w:val="24"/>
+          <w:rtl/>
+        </w:rPr>
+        <w:t>.</w:t>
+      </w:r>
+    </w:p>
+    <w:p>
+      <w:pPr>
+        <w:rPr>
+          <w:sz w:val="24"/>
+          <w:szCs w:val="24"/>
+        </w:rPr>
+      </w:pPr>
+    </w:p>
+    <w:p>
+      <w:pPr>
+        <w:rPr>
+          <w:sz w:val="24"/>
+          <w:szCs w:val="24"/>
+        </w:rPr>
+      </w:pPr>
+      <w:r>
+        <w:rPr>
+          <w:sz w:val="24"/>
+          <w:szCs w:val="24"/>
+        </w:rPr>
+        <w:t>Bamni</w:t>
+      </w:r>
+      <w:r>
+        <w:rPr>
+          <w:sz w:val="24"/>
+          <w:szCs w:val="24"/>
+        </w:rPr>
+        <w:t xml:space="preserve">: </w:t>
+      </w:r>
+      <w:r>
+        <w:rPr>
+          <w:sz w:val="24"/>
+          <w:szCs w:val="24"/>
+        </w:rPr>
+        <w:t>My cautious companion, you lack courage!</w:t>
+      </w:r>
+    </w:p>
+    <w:p>
+      <w:pPr>
+        <w:rPr>
+          <w:sz w:val="24"/>
+          <w:szCs w:val="24"/>
+        </w:rPr>
+      </w:pPr>
+      <w:r>
+        <w:rPr>
+          <w:sz w:val="24"/>
+          <w:szCs w:val="24"/>
+        </w:rPr>
+        <w:t xml:space="preserve">Bamni: </w:t>
+      </w:r>
+      <w:r>
+        <w:rPr>
+          <w:sz w:val="24"/>
+          <w:szCs w:val="24"/>
+        </w:rPr>
+        <w:t>Teaching someone courage is the best way to help them overcome their fear</w:t>
+      </w:r>
+      <w:r>
+        <w:rPr>
+          <w:rFonts w:hint="cs"/>
+          <w:sz w:val="24"/>
+          <w:szCs w:val="24"/>
+          <w:rtl/>
+        </w:rPr>
+        <w:t>!</w:t>
+      </w:r>
+    </w:p>
+    <w:p>
+      <w:pPr>
+        <w:rPr>
+          <w:sz w:val="24"/>
+          <w:szCs w:val="24"/>
+        </w:rPr>
+      </w:pPr>
+      <w:r>
+        <w:rPr>
+          <w:sz w:val="24"/>
+          <w:szCs w:val="24"/>
+        </w:rPr>
+        <w:t>Bamni: Help me out, where is the bleach?</w:t>
+      </w:r>
+    </w:p>
+    <w:p>
+      <w:pPr>
+        <w:rPr>
+          <w:sz w:val="24"/>
+          <w:szCs w:val="24"/>
+        </w:rPr>
+      </w:pPr>
+      <w:r>
+        <w:rPr>
+          <w:sz w:val="24"/>
+          <w:szCs w:val="24"/>
+        </w:rPr>
+        <w:t>(Player Presses on the bleach)</w:t>
+      </w:r>
+    </w:p>
+    <w:p>
+      <w:pPr>
+        <w:rPr>
+          <w:sz w:val="24"/>
+          <w:szCs w:val="24"/>
+        </w:rPr>
+      </w:pPr>
+      <w:r>
+        <w:rPr>
+          <w:sz w:val="24"/>
+          <w:szCs w:val="24"/>
+        </w:rPr>
+        <w:t>Jammy</w:t>
+      </w:r>
+      <w:r>
+        <w:rPr>
+          <w:sz w:val="24"/>
+          <w:szCs w:val="24"/>
+        </w:rPr>
+        <w:t xml:space="preserve">: </w:t>
+      </w:r>
+      <w:r>
+        <w:rPr>
+          <w:sz w:val="24"/>
+          <w:szCs w:val="24"/>
+        </w:rPr>
+        <w:t>Bamni</w:t>
+      </w:r>
+      <w:r>
+        <w:rPr>
+          <w:sz w:val="24"/>
+          <w:szCs w:val="24"/>
+        </w:rPr>
+        <w:t>, you're playing with fire. This is a dangerous game</w:t>
+      </w:r>
+      <w:r>
+        <w:rPr>
+          <w:rFonts w:cs="Arial"/>
+          <w:sz w:val="24"/>
+          <w:szCs w:val="24"/>
+          <w:rtl/>
+        </w:rPr>
+        <w:t>.</w:t>
+      </w:r>
+    </w:p>
+    <w:p>
+      <w:pPr>
+        <w:rPr>
+          <w:sz w:val="24"/>
+          <w:szCs w:val="24"/>
+        </w:rPr>
+      </w:pPr>
+    </w:p>
+    <w:p>
+      <w:pPr>
+        <w:rPr>
+          <w:sz w:val="24"/>
+          <w:szCs w:val="24"/>
+        </w:rPr>
+      </w:pPr>
+      <w:r>
+        <w:rPr>
+          <w:sz w:val="24"/>
+          <w:szCs w:val="24"/>
+        </w:rPr>
+        <w:t>Bamni</w:t>
+      </w:r>
+      <w:r>
+        <w:rPr>
+          <w:sz w:val="24"/>
+          <w:szCs w:val="24"/>
+        </w:rPr>
+        <w:t xml:space="preserve">: </w:t>
+      </w:r>
+      <w:r>
+        <w:rPr>
+          <w:sz w:val="24"/>
+          <w:szCs w:val="24"/>
+        </w:rPr>
+        <w:t>Danger, my Friend, is just another element of excitement! Safety is subjective, but the thrill is universal. Now, who's ready for thrilling bathroom wonders?</w:t>
+      </w:r>
+    </w:p>
+    <w:p>
+      <w:pPr>
+        <w:rPr>
+          <w:rFonts w:cs="Arial"/>
+          <w:sz w:val="24"/>
+          <w:szCs w:val="24"/>
+        </w:rPr>
+      </w:pPr>
+      <w:r>
+        <w:rPr>
+          <w:sz w:val="24"/>
+          <w:szCs w:val="24"/>
+        </w:rPr>
+        <w:t>Bamni</w:t>
+      </w:r>
+      <w:r>
+        <w:rPr>
+          <w:sz w:val="24"/>
+          <w:szCs w:val="24"/>
+        </w:rPr>
+        <w:t xml:space="preserve">: </w:t>
+      </w:r>
+      <w:r>
+        <w:rPr>
+          <w:sz w:val="24"/>
+          <w:szCs w:val="24"/>
+        </w:rPr>
+        <w:t>(Tastes the bleach)</w:t>
+      </w:r>
+      <w:r>
+        <w:rPr>
+          <w:rFonts w:cs="Arial"/>
+          <w:sz w:val="24"/>
+          <w:szCs w:val="24"/>
+        </w:rPr>
+        <w:t xml:space="preserve"> Ah that’s feels good! Now you try it jammy.</w:t>
+      </w:r>
+    </w:p>
+    <w:p>
+      <w:pPr>
+        <w:rPr>
+          <w:rFonts w:cs="Arial"/>
+          <w:sz w:val="24"/>
+          <w:szCs w:val="24"/>
+        </w:rPr>
+      </w:pPr>
+      <w:r>
+        <w:rPr>
+          <w:rFonts w:cs="Arial"/>
+          <w:sz w:val="24"/>
+          <w:szCs w:val="24"/>
+        </w:rPr>
+        <w:t>Jammy: I don’t want to bamni (scared)</w:t>
+      </w:r>
+    </w:p>
+    <w:p>
+      <w:pPr>
+        <w:rPr>
+          <w:rFonts w:cs="Arial"/>
+          <w:sz w:val="24"/>
+          <w:szCs w:val="24"/>
+        </w:rPr>
+      </w:pPr>
+      <w:r>
+        <w:rPr>
+          <w:rFonts w:cs="Arial"/>
+          <w:sz w:val="24"/>
+          <w:szCs w:val="24"/>
+        </w:rPr>
+        <w:lastRenderedPageBreak/>
+        <w:t>Bamni:</w:t>
+      </w:r>
+      <w:r>
+        <w:t xml:space="preserve"> </w:t>
+      </w:r>
+      <w:r>
+        <w:rPr>
+          <w:rFonts w:cs="Arial"/>
+          <w:sz w:val="24"/>
+          <w:szCs w:val="24"/>
+        </w:rPr>
+        <w:t>Jamyy... with that attitude you won't be able to overcome your fear</w:t>
+      </w:r>
+    </w:p>
+    <w:p>
+      <w:pPr>
+        <w:rPr>
+          <w:rFonts w:cs="Arial"/>
+          <w:sz w:val="24"/>
+          <w:szCs w:val="24"/>
+        </w:rPr>
+      </w:pPr>
+      <w:r>
+        <w:rPr>
+          <w:rFonts w:cs="Arial"/>
+          <w:sz w:val="24"/>
+          <w:szCs w:val="24"/>
+        </w:rPr>
+        <w:t>Jammy: I really don’t want to, please bamni</w:t>
+      </w:r>
+    </w:p>
+    <w:p>
+      <w:pPr>
+        <w:rPr>
+          <w:rFonts w:cs="Arial"/>
+          <w:sz w:val="24"/>
+          <w:szCs w:val="24"/>
+        </w:rPr>
+      </w:pPr>
+      <w:r>
+        <w:rPr>
+          <w:rFonts w:cs="Arial"/>
+          <w:sz w:val="24"/>
+          <w:szCs w:val="24"/>
+        </w:rPr>
+        <w:t xml:space="preserve">Bamni: </w:t>
+      </w:r>
+      <w:r>
+        <w:rPr>
+          <w:rFonts w:cs="Arial"/>
+          <w:sz w:val="24"/>
+          <w:szCs w:val="24"/>
+        </w:rPr>
+        <w:t>A big boy must know how to overcome his fear You are a big boy You must overcome your fear You must drink the bleach NOW!</w:t>
+      </w:r>
+      <w:r>
+        <w:rPr>
+          <w:rFonts w:cs="Arial"/>
+          <w:sz w:val="24"/>
+          <w:szCs w:val="24"/>
+        </w:rPr>
+        <w:t xml:space="preserve"> </w:t>
+      </w:r>
+    </w:p>
+    <w:p>
+      <w:pPr>
+        <w:rPr>
+          <w:rFonts w:cs="Arial"/>
+          <w:sz w:val="24"/>
+          <w:szCs w:val="24"/>
+        </w:rPr>
+      </w:pPr>
+      <w:r>
+        <w:rPr>
+          <w:rFonts w:cs="Arial"/>
+          <w:sz w:val="24"/>
+          <w:szCs w:val="24"/>
+        </w:rPr>
+        <w:t>Jammy: (drinks the bleach) I don’t feel so good</w:t>
+      </w:r>
+    </w:p>
+    <w:p>
+      <w:pPr>
+        <w:rPr>
+          <w:sz w:val="24"/>
+          <w:szCs w:val="24"/>
+        </w:rPr>
+      </w:pPr>
+    </w:p>
+    <w:p>
+      <w:pPr>
+        <w:rPr>
+          <w:sz w:val="24"/>
+          <w:szCs w:val="24"/>
+        </w:rPr>
+      </w:pPr>
+    </w:p>
+    <w:p>
+      <w:pPr>
+        <w:rPr>
+          <w:sz w:val="24"/>
+          <w:szCs w:val="24"/>
+        </w:rPr>
+      </w:pPr>
+      <w:r>
+        <w:rPr>
+          <w:sz w:val="24"/>
+          <w:szCs w:val="24"/>
+        </w:rPr>
+        <w:t>Episode 2: Shocking Playtime</w:t>
+      </w:r>
+    </w:p>
+    <w:p>
+      <w:pPr>
+        <w:rPr>
+          <w:sz w:val="24"/>
+          <w:szCs w:val="24"/>
+        </w:rPr>
+      </w:pPr>
+    </w:p>
+    <w:p>
+      <w:pPr>
+        <w:rPr>
+          <w:sz w:val="24"/>
+          <w:szCs w:val="24"/>
+        </w:rPr>
+      </w:pPr>
+      <w:r>
+        <w:rPr>
+          <w:sz w:val="24"/>
+          <w:szCs w:val="24"/>
+        </w:rPr>
+        <w:t>Bamni</w:t>
+      </w:r>
+      <w:r>
+        <w:rPr>
+          <w:sz w:val="24"/>
+          <w:szCs w:val="24"/>
+        </w:rPr>
+        <w:t>: Greetings, my brave comrades! Welcome to the heart-pounding, hair-raising experience of Shocking Playtime! Today, we unravel the mysteries of electricity, a force that powers our very lives</w:t>
+      </w:r>
+      <w:r>
+        <w:rPr>
+          <w:rFonts w:cs="Arial"/>
+          <w:sz w:val="24"/>
+          <w:szCs w:val="24"/>
+          <w:rtl/>
+        </w:rPr>
+        <w:t>.</w:t>
+      </w:r>
+    </w:p>
+    <w:p>
+      <w:pPr>
+        <w:rPr>
+          <w:sz w:val="24"/>
+          <w:szCs w:val="24"/>
+        </w:rPr>
+      </w:pPr>
+      <w:r>
+        <w:rPr>
+          <w:sz w:val="24"/>
+          <w:szCs w:val="24"/>
+        </w:rPr>
+        <w:t>Jammy</w:t>
+      </w:r>
+      <w:r>
+        <w:rPr>
+          <w:sz w:val="24"/>
+          <w:szCs w:val="24"/>
+        </w:rPr>
+        <w:t xml:space="preserve">: </w:t>
+      </w:r>
+      <w:r>
+        <w:rPr>
+          <w:sz w:val="24"/>
+          <w:szCs w:val="24"/>
+        </w:rPr>
+        <w:t>Bamni</w:t>
+      </w:r>
+      <w:r>
+        <w:rPr>
+          <w:sz w:val="24"/>
+          <w:szCs w:val="24"/>
+        </w:rPr>
+        <w:t xml:space="preserve">, </w:t>
+      </w:r>
+      <w:r>
+        <w:rPr>
+          <w:sz w:val="24"/>
+          <w:szCs w:val="24"/>
+        </w:rPr>
+        <w:t>electricity is very dangerous</w:t>
+      </w:r>
+    </w:p>
+    <w:p>
+      <w:pPr>
+        <w:rPr>
+          <w:sz w:val="24"/>
+          <w:szCs w:val="24"/>
+        </w:rPr>
+      </w:pPr>
+      <w:r>
+        <w:rPr>
+          <w:sz w:val="24"/>
+          <w:szCs w:val="24"/>
+        </w:rPr>
+        <w:t>Bamni</w:t>
+      </w:r>
+      <w:r>
+        <w:rPr>
+          <w:sz w:val="24"/>
+          <w:szCs w:val="24"/>
+        </w:rPr>
+        <w:t xml:space="preserve">: Fear not, my vigilant </w:t>
+      </w:r>
+      <w:r>
+        <w:rPr>
+          <w:sz w:val="24"/>
+          <w:szCs w:val="24"/>
+        </w:rPr>
+        <w:t>Jammy</w:t>
+      </w:r>
+      <w:r>
+        <w:rPr>
+          <w:sz w:val="24"/>
+          <w:szCs w:val="24"/>
+        </w:rPr>
+        <w:t xml:space="preserve">! </w:t>
+      </w:r>
+      <w:r>
+        <w:rPr>
+          <w:sz w:val="24"/>
+          <w:szCs w:val="24"/>
+        </w:rPr>
+        <w:t>Electricity could be very fun! Can you tell me kids where is the socket?</w:t>
+      </w:r>
+    </w:p>
+    <w:p>
+      <w:pPr>
+        <w:rPr>
+          <w:sz w:val="24"/>
+          <w:szCs w:val="24"/>
+        </w:rPr>
+      </w:pPr>
+      <w:r>
+        <w:rPr>
+          <w:sz w:val="24"/>
+          <w:szCs w:val="24"/>
+        </w:rPr>
+        <w:t>(player presses on the socket)</w:t>
+      </w:r>
+    </w:p>
+    <w:p>
+      <w:pPr>
+        <w:rPr>
+          <w:sz w:val="24"/>
+          <w:szCs w:val="24"/>
+        </w:rPr>
+      </w:pPr>
+      <w:r>
+        <w:rPr>
+          <w:sz w:val="24"/>
+          <w:szCs w:val="24"/>
+        </w:rPr>
+        <w:t xml:space="preserve">Bamni: </w:t>
+      </w:r>
+      <w:r>
+        <w:rPr>
+          <w:sz w:val="24"/>
+          <w:szCs w:val="24"/>
+        </w:rPr>
+        <w:t>(sticks fingers in socket)</w:t>
+      </w:r>
+      <w:r>
+        <w:rPr>
+          <w:sz w:val="24"/>
+          <w:szCs w:val="24"/>
+        </w:rPr>
+        <w:t xml:space="preserve"> </w:t>
+      </w:r>
+      <w:r>
+        <w:rPr>
+          <w:sz w:val="24"/>
+          <w:szCs w:val="24"/>
+        </w:rPr>
+        <w:t>Feel the electrifying wonders! It's an exhilarating experience that shakes you to the core</w:t>
+      </w:r>
+      <w:r>
+        <w:rPr>
+          <w:rFonts w:cs="Arial"/>
+          <w:sz w:val="24"/>
+          <w:szCs w:val="24"/>
+          <w:rtl/>
+        </w:rPr>
+        <w:t>!</w:t>
+      </w:r>
+    </w:p>
+    <w:p>
+      <w:pPr>
+        <w:rPr>
+          <w:sz w:val="24"/>
+          <w:szCs w:val="24"/>
+        </w:rPr>
+      </w:pPr>
+      <w:r>
+        <w:rPr>
+          <w:sz w:val="24"/>
+          <w:szCs w:val="24"/>
+        </w:rPr>
+        <w:t>Jammy</w:t>
+      </w:r>
+      <w:r>
+        <w:rPr>
+          <w:sz w:val="24"/>
+          <w:szCs w:val="24"/>
+        </w:rPr>
+        <w:t xml:space="preserve">: </w:t>
+      </w:r>
+      <w:r>
+        <w:rPr>
+          <w:sz w:val="24"/>
+          <w:szCs w:val="24"/>
+        </w:rPr>
+        <w:t>Bamni</w:t>
+      </w:r>
+      <w:r>
+        <w:rPr>
+          <w:sz w:val="24"/>
+          <w:szCs w:val="24"/>
+        </w:rPr>
+        <w:t xml:space="preserve">, this is beyond dangerous. We can't </w:t>
+      </w:r>
+      <w:r>
+        <w:rPr>
+          <w:sz w:val="24"/>
+          <w:szCs w:val="24"/>
+        </w:rPr>
+        <w:t>do</w:t>
+      </w:r>
+      <w:r>
+        <w:rPr>
+          <w:sz w:val="24"/>
+          <w:szCs w:val="24"/>
+        </w:rPr>
+        <w:t xml:space="preserve"> this</w:t>
+      </w:r>
+      <w:r>
+        <w:rPr>
+          <w:rFonts w:cs="Arial"/>
+          <w:sz w:val="24"/>
+          <w:szCs w:val="24"/>
+          <w:rtl/>
+        </w:rPr>
+        <w:t>.</w:t>
+      </w:r>
+    </w:p>
+    <w:p>
+      <w:pPr>
+        <w:rPr>
+          <w:sz w:val="24"/>
+          <w:szCs w:val="24"/>
+        </w:rPr>
+      </w:pPr>
+      <w:r>
+        <w:rPr>
+          <w:sz w:val="24"/>
+          <w:szCs w:val="24"/>
+        </w:rPr>
+        <w:t>Bamni</w:t>
+      </w:r>
+      <w:r>
+        <w:rPr>
+          <w:sz w:val="24"/>
+          <w:szCs w:val="24"/>
+        </w:rPr>
+        <w:t>: Relax</w:t>
+      </w:r>
+      <w:r>
+        <w:rPr>
+          <w:sz w:val="24"/>
+          <w:szCs w:val="24"/>
+        </w:rPr>
+        <w:t xml:space="preserve">. </w:t>
+      </w:r>
+      <w:r>
+        <w:rPr>
+          <w:sz w:val="24"/>
+          <w:szCs w:val="24"/>
+        </w:rPr>
+        <w:t xml:space="preserve">We're </w:t>
+      </w:r>
+      <w:r>
+        <w:rPr>
+          <w:sz w:val="24"/>
+          <w:szCs w:val="24"/>
+        </w:rPr>
+        <w:t xml:space="preserve">just </w:t>
+      </w:r>
+      <w:r>
+        <w:rPr>
+          <w:sz w:val="24"/>
+          <w:szCs w:val="24"/>
+        </w:rPr>
+        <w:t xml:space="preserve">crafting an experience. </w:t>
+      </w:r>
+      <w:r>
+        <w:rPr>
+          <w:sz w:val="24"/>
+          <w:szCs w:val="24"/>
+        </w:rPr>
+        <w:t>Stop being such a bitch</w:t>
+      </w:r>
+      <w:r>
+        <w:rPr>
+          <w:rFonts w:cs="Arial"/>
+          <w:sz w:val="24"/>
+          <w:szCs w:val="24"/>
+        </w:rPr>
+        <w:t>.</w:t>
+      </w:r>
+    </w:p>
+    <w:p>
+      <w:pPr>
+        <w:rPr>
+          <w:sz w:val="24"/>
+          <w:szCs w:val="24"/>
+        </w:rPr>
+      </w:pPr>
+      <w:r>
+        <w:rPr>
+          <w:sz w:val="24"/>
+          <w:szCs w:val="24"/>
+        </w:rPr>
+        <w:t>Jammy</w:t>
+      </w:r>
+      <w:r>
+        <w:rPr>
+          <w:sz w:val="24"/>
+          <w:szCs w:val="24"/>
+        </w:rPr>
+        <w:t xml:space="preserve">: This is crossing a line, </w:t>
+      </w:r>
+      <w:r>
+        <w:rPr>
+          <w:sz w:val="24"/>
+          <w:szCs w:val="24"/>
+        </w:rPr>
+        <w:t>Bamni</w:t>
+      </w:r>
+      <w:r>
+        <w:rPr>
+          <w:rFonts w:cs="Arial"/>
+          <w:sz w:val="24"/>
+          <w:szCs w:val="24"/>
+          <w:rtl/>
+        </w:rPr>
+        <w:t>.</w:t>
+      </w:r>
+    </w:p>
+    <w:p>
+      <w:pPr>
+        <w:rPr>
+          <w:sz w:val="24"/>
+          <w:szCs w:val="24"/>
+        </w:rPr>
+      </w:pPr>
+      <w:r>
+        <w:rPr>
+          <w:sz w:val="24"/>
+          <w:szCs w:val="24"/>
+        </w:rPr>
+        <w:t>Bamni</w:t>
+      </w:r>
+      <w:r>
+        <w:rPr>
+          <w:sz w:val="24"/>
+          <w:szCs w:val="24"/>
+        </w:rPr>
+        <w:t xml:space="preserve">: </w:t>
+      </w:r>
+      <w:r>
+        <w:rPr>
+          <w:sz w:val="24"/>
+          <w:szCs w:val="24"/>
+        </w:rPr>
+        <w:t>Listen, you shity little piece of pretty boy, you don't tell me what I can or can't do</w:t>
+      </w:r>
+    </w:p>
+    <w:p>
+      <w:pPr>
+        <w:rPr>
+          <w:sz w:val="24"/>
+          <w:szCs w:val="24"/>
+        </w:rPr>
+      </w:pPr>
+      <w:r>
+        <w:rPr>
+          <w:sz w:val="24"/>
+          <w:szCs w:val="24"/>
+        </w:rPr>
+        <w:t>Bamni</w:t>
+      </w:r>
+      <w:r>
+        <w:rPr>
+          <w:sz w:val="24"/>
+          <w:szCs w:val="24"/>
+        </w:rPr>
+        <w:t>: Lines, are meant to be obliterated. Now, let's illuminate the room with the electricity of excitement</w:t>
+      </w:r>
+      <w:r>
+        <w:rPr>
+          <w:sz w:val="24"/>
+          <w:szCs w:val="24"/>
+        </w:rPr>
+        <w:t>!</w:t>
+      </w:r>
+    </w:p>
+    <w:p>
+      <w:pPr>
+        <w:rPr>
+          <w:sz w:val="24"/>
+          <w:szCs w:val="24"/>
+        </w:rPr>
+      </w:pPr>
+      <w:r>
+        <w:rPr>
+          <w:sz w:val="24"/>
+          <w:szCs w:val="24"/>
+        </w:rPr>
+        <w:t>Bamni: Let’s try to water the plant, can you find the water?</w:t>
+      </w:r>
+    </w:p>
+    <w:p>
+      <w:pPr>
+        <w:rPr>
+          <w:sz w:val="24"/>
+          <w:szCs w:val="24"/>
+        </w:rPr>
+      </w:pPr>
+      <w:r>
+        <w:rPr>
+          <w:sz w:val="24"/>
+          <w:szCs w:val="24"/>
+        </w:rPr>
+        <w:t>(Player Presses the water bucket)</w:t>
+      </w:r>
+    </w:p>
+    <w:p>
+      <w:pPr>
+        <w:rPr>
+          <w:sz w:val="24"/>
+          <w:szCs w:val="24"/>
+        </w:rPr>
+      </w:pPr>
+      <w:r>
+        <w:rPr>
+          <w:sz w:val="24"/>
+          <w:szCs w:val="24"/>
+        </w:rPr>
+        <w:t>Bamni: Great! Jammy, s</w:t>
+      </w:r>
+      <w:r>
+        <w:rPr>
+          <w:sz w:val="24"/>
+          <w:szCs w:val="24"/>
+        </w:rPr>
+        <w:t>ince you are such a cunt, you will water the pot</w:t>
+      </w:r>
+    </w:p>
+    <w:p>
+      <w:pPr>
+        <w:rPr>
+          <w:sz w:val="24"/>
+          <w:szCs w:val="24"/>
+        </w:rPr>
+      </w:pPr>
+      <w:r>
+        <w:rPr>
+          <w:sz w:val="24"/>
+          <w:szCs w:val="24"/>
+        </w:rPr>
+        <w:t>Jammy: bamni I don’t think it’s safe to poor all those water near the socket</w:t>
+      </w:r>
+    </w:p>
+    <w:p>
+      <w:pPr>
+        <w:rPr>
+          <w:sz w:val="24"/>
+          <w:szCs w:val="24"/>
+        </w:rPr>
+      </w:pPr>
+      <w:r>
+        <w:rPr>
+          <w:sz w:val="24"/>
+          <w:szCs w:val="24"/>
+        </w:rPr>
+        <w:lastRenderedPageBreak/>
+        <w:t>Bamni: it’s ok Jammy if you don’t do it you will have much bigger problems! (says cherfully)</w:t>
+      </w:r>
+    </w:p>
+    <w:p>
+      <w:pPr>
+        <w:rPr>
+          <w:sz w:val="24"/>
+          <w:szCs w:val="24"/>
+        </w:rPr>
+      </w:pPr>
+      <w:r>
+        <w:rPr>
+          <w:sz w:val="24"/>
+          <w:szCs w:val="24"/>
+        </w:rPr>
+        <w:t>(Jammy Water the planet and gets electrifying)</w:t>
+      </w:r>
+    </w:p>
+    <w:p>
+      <w:pPr>
+        <w:rPr>
+          <w:sz w:val="24"/>
+          <w:szCs w:val="24"/>
+        </w:rPr>
+      </w:pPr>
+      <w:r>
+        <w:rPr>
+          <w:sz w:val="24"/>
+          <w:szCs w:val="24"/>
+        </w:rPr>
+        <w:t>Jammy: Ahhhhhhhhhhhhhhhh</w:t>
+      </w:r>
+    </w:p>
+    <w:p>
+      <w:pPr>
+        <w:rPr>
+          <w:sz w:val="24"/>
+          <w:szCs w:val="24"/>
+        </w:rPr>
+      </w:pPr>
+      <w:r>
+        <w:rPr>
+          <w:sz w:val="24"/>
+          <w:szCs w:val="24"/>
+        </w:rPr>
+        <w:t xml:space="preserve">Bamni: </w:t>
+      </w:r>
+      <w:r>
+        <w:rPr>
+          <w:sz w:val="24"/>
+          <w:szCs w:val="24"/>
+        </w:rPr>
+        <w:t>This is what happens when you act like a whiny bitch</w:t>
+      </w:r>
+      <w:r>
+        <w:rPr>
+          <w:sz w:val="24"/>
+          <w:szCs w:val="24"/>
+        </w:rPr>
+        <w:t>.</w:t>
+      </w:r>
+    </w:p>
+    <w:p>
+      <w:pPr>
+        <w:rPr>
+          <w:sz w:val="24"/>
+          <w:szCs w:val="24"/>
+        </w:rPr>
+      </w:pPr>
+      <w:r>
+        <w:rPr>
+          <w:sz w:val="24"/>
+          <w:szCs w:val="24"/>
+        </w:rPr>
+        <w:t>Episode 3: Truth or Deceit</w:t>
+      </w:r>
+      <w:r>
+        <w:rPr>
+          <w:rFonts w:cs="Arial"/>
+          <w:sz w:val="24"/>
+          <w:szCs w:val="24"/>
+          <w:rtl/>
+        </w:rPr>
+        <w:t>?</w:t>
+      </w:r>
+    </w:p>
+    <w:p>
+      <w:pPr>
+        <w:rPr>
+          <w:sz w:val="24"/>
+          <w:szCs w:val="24"/>
+        </w:rPr>
+      </w:pPr>
+    </w:p>
+    <w:p>
+      <w:pPr>
+        <w:rPr>
+          <w:sz w:val="24"/>
+          <w:szCs w:val="24"/>
+        </w:rPr>
+      </w:pPr>
+      <w:r>
+        <w:rPr>
+          <w:sz w:val="24"/>
+          <w:szCs w:val="24"/>
+        </w:rPr>
+        <w:t>Bamni</w:t>
+      </w:r>
+      <w:r>
+        <w:rPr>
+          <w:sz w:val="24"/>
+          <w:szCs w:val="24"/>
+        </w:rPr>
+        <w:t>: Gather 'round, curious minds, for today's enthralling exploration into the intricate dance of truth and deceit. A topic both shadowy and enlightening, where reality bends like a river</w:t>
+      </w:r>
+      <w:r>
+        <w:rPr>
+          <w:rFonts w:cs="Arial"/>
+          <w:sz w:val="24"/>
+          <w:szCs w:val="24"/>
+          <w:rtl/>
+        </w:rPr>
+        <w:t>.</w:t>
+      </w:r>
+    </w:p>
+    <w:p>
+      <w:pPr>
+        <w:rPr>
+          <w:sz w:val="24"/>
+          <w:szCs w:val="24"/>
+        </w:rPr>
+      </w:pPr>
+    </w:p>
+    <w:p>
+      <w:pPr>
+        <w:rPr>
+          <w:sz w:val="24"/>
+          <w:szCs w:val="24"/>
+        </w:rPr>
+      </w:pPr>
+      <w:r>
+        <w:rPr>
+          <w:sz w:val="24"/>
+          <w:szCs w:val="24"/>
+        </w:rPr>
+        <w:t>Jammy</w:t>
+      </w:r>
+      <w:r>
+        <w:rPr>
+          <w:sz w:val="24"/>
+          <w:szCs w:val="24"/>
+        </w:rPr>
+        <w:t xml:space="preserve">: </w:t>
+      </w:r>
+      <w:r>
+        <w:rPr>
+          <w:sz w:val="24"/>
+          <w:szCs w:val="24"/>
+        </w:rPr>
+        <w:t>Bamni</w:t>
+      </w:r>
+      <w:r>
+        <w:rPr>
+          <w:sz w:val="24"/>
+          <w:szCs w:val="24"/>
+        </w:rPr>
+        <w:t>, we shouldn't be teaching them to lie. It's ethically wrong</w:t>
+      </w:r>
+      <w:r>
+        <w:rPr>
+          <w:rFonts w:cs="Arial"/>
+          <w:sz w:val="24"/>
+          <w:szCs w:val="24"/>
+          <w:rtl/>
+        </w:rPr>
+        <w:t>.</w:t>
+      </w:r>
+    </w:p>
+    <w:p>
+      <w:pPr>
+        <w:rPr>
+          <w:sz w:val="24"/>
+          <w:szCs w:val="24"/>
+        </w:rPr>
+      </w:pPr>
+    </w:p>
+    <w:p>
+      <w:pPr>
+        <w:rPr>
+          <w:sz w:val="24"/>
+          <w:szCs w:val="24"/>
+        </w:rPr>
+      </w:pPr>
+      <w:r>
+        <w:rPr>
+          <w:sz w:val="24"/>
+          <w:szCs w:val="24"/>
+        </w:rPr>
+        <w:t>Bamni</w:t>
+      </w:r>
+      <w:r>
+        <w:rPr>
+          <w:sz w:val="24"/>
+          <w:szCs w:val="24"/>
+        </w:rPr>
+        <w:t xml:space="preserve">: Oh, my dear </w:t>
+      </w:r>
+      <w:r>
+        <w:rPr>
+          <w:sz w:val="24"/>
+          <w:szCs w:val="24"/>
+        </w:rPr>
+        <w:t>Jammy</w:t>
+      </w:r>
+      <w:r>
+        <w:rPr>
+          <w:sz w:val="24"/>
+          <w:szCs w:val="24"/>
+        </w:rPr>
+        <w:t>, you lack the artistry of deception. Allow me to weave a tapestry of necessity, where lies become indispensable for survival</w:t>
+      </w:r>
+      <w:r>
+        <w:rPr>
+          <w:rFonts w:cs="Arial"/>
+          <w:sz w:val="24"/>
+          <w:szCs w:val="24"/>
+          <w:rtl/>
+        </w:rPr>
+        <w:t>.</w:t>
+      </w:r>
+    </w:p>
+    <w:p>
+      <w:pPr>
+        <w:rPr>
+          <w:sz w:val="24"/>
+          <w:szCs w:val="24"/>
+        </w:rPr>
+      </w:pPr>
+    </w:p>
+    <w:p>
+      <w:pPr>
+        <w:rPr>
+          <w:sz w:val="24"/>
+          <w:szCs w:val="24"/>
+        </w:rPr>
+      </w:pPr>
+      <w:r>
+        <w:rPr>
+          <w:sz w:val="24"/>
+          <w:szCs w:val="24"/>
+        </w:rPr>
+        <w:t>Jammy</w:t>
+      </w:r>
+      <w:r>
+        <w:rPr>
+          <w:sz w:val="24"/>
+          <w:szCs w:val="24"/>
+        </w:rPr>
+        <w:t>: This is absurd. We can't mislead them like this</w:t>
+      </w:r>
+      <w:r>
+        <w:rPr>
+          <w:rFonts w:cs="Arial"/>
+          <w:sz w:val="24"/>
+          <w:szCs w:val="24"/>
+          <w:rtl/>
+        </w:rPr>
+        <w:t>.</w:t>
+      </w:r>
+    </w:p>
+    <w:p>
+      <w:pPr>
+        <w:rPr>
+          <w:sz w:val="24"/>
+          <w:szCs w:val="24"/>
+        </w:rPr>
+      </w:pPr>
+    </w:p>
+    <w:p>
+      <w:pPr>
+        <w:rPr>
+          <w:sz w:val="24"/>
+          <w:szCs w:val="24"/>
+        </w:rPr>
+      </w:pPr>
+      <w:r>
+        <w:rPr>
+          <w:sz w:val="24"/>
+          <w:szCs w:val="24"/>
+        </w:rPr>
+        <w:t>Bamni</w:t>
+      </w:r>
+      <w:r>
+        <w:rPr>
+          <w:sz w:val="24"/>
+          <w:szCs w:val="24"/>
+        </w:rPr>
+        <w:t xml:space="preserve">: Absurdity, my </w:t>
+      </w:r>
+      <w:r>
+        <w:rPr>
+          <w:sz w:val="24"/>
+          <w:szCs w:val="24"/>
+        </w:rPr>
+        <w:t>Jammy</w:t>
+      </w:r>
+      <w:r>
+        <w:rPr>
+          <w:sz w:val="24"/>
+          <w:szCs w:val="24"/>
+        </w:rPr>
+        <w:t>, is the seasoning of life. Watch and learn, children, as we navigate the treacherous waters of truth and lies</w:t>
+      </w:r>
+      <w:r>
+        <w:rPr>
+          <w:rFonts w:cs="Arial"/>
+          <w:sz w:val="24"/>
+          <w:szCs w:val="24"/>
+          <w:rtl/>
+        </w:rPr>
+        <w:t>.</w:t>
+      </w:r>
+    </w:p>
+    <w:p>
+      <w:pPr>
+        <w:rPr>
+          <w:sz w:val="24"/>
+          <w:szCs w:val="24"/>
+        </w:rPr>
+      </w:pPr>
+    </w:p>
+    <w:p>
+      <w:pPr>
+        <w:rPr>
+          <w:sz w:val="24"/>
+          <w:szCs w:val="24"/>
+        </w:rPr>
+      </w:pPr>
+      <w:r>
+        <w:rPr>
+          <w:sz w:val="24"/>
+          <w:szCs w:val="24"/>
+        </w:rPr>
+        <w:t>Bamni</w:t>
+      </w:r>
+      <w:r>
+        <w:rPr>
+          <w:sz w:val="24"/>
+          <w:szCs w:val="24"/>
+        </w:rPr>
+        <w:t>: Because, my little ones, reality is often stranger than fiction. Onward to the next thrilling revelation</w:t>
+      </w:r>
+      <w:r>
+        <w:rPr>
+          <w:rFonts w:cs="Arial"/>
+          <w:sz w:val="24"/>
+          <w:szCs w:val="24"/>
+          <w:rtl/>
+        </w:rPr>
+        <w:t>!</w:t>
+      </w:r>
+    </w:p>
+    <w:p>
+      <w:pPr>
+        <w:rPr>
+          <w:sz w:val="24"/>
+          <w:szCs w:val="24"/>
+        </w:rPr>
+      </w:pPr>
+    </w:p>
+    <w:p>
+      <w:pPr>
+        <w:rPr>
+          <w:sz w:val="24"/>
+          <w:szCs w:val="24"/>
+        </w:rPr>
+      </w:pPr>
+      <w:r>
+        <w:rPr>
+          <w:sz w:val="24"/>
+          <w:szCs w:val="24"/>
+        </w:rPr>
+        <w:t>Jammy</w:t>
+      </w:r>
+      <w:r>
+        <w:rPr>
+          <w:sz w:val="24"/>
+          <w:szCs w:val="24"/>
+        </w:rPr>
+        <w:t>: This is a dangerous game you're playing</w:t>
+      </w:r>
+      <w:r>
+        <w:rPr>
+          <w:rFonts w:cs="Arial"/>
+          <w:sz w:val="24"/>
+          <w:szCs w:val="24"/>
+          <w:rtl/>
+        </w:rPr>
+        <w:t>.</w:t>
+      </w:r>
+    </w:p>
+    <w:p>
+      <w:pPr>
+        <w:rPr>
+          <w:sz w:val="24"/>
+          <w:szCs w:val="24"/>
+        </w:rPr>
+      </w:pPr>
+    </w:p>
+    <w:p>
+      <w:pPr>
+        <w:rPr>
+          <w:sz w:val="24"/>
+          <w:szCs w:val="24"/>
+        </w:rPr>
+      </w:pPr>
+      <w:r>
+        <w:rPr>
+          <w:sz w:val="24"/>
+          <w:szCs w:val="24"/>
+        </w:rPr>
+        <w:t>Bamni</w:t>
+      </w:r>
+      <w:r>
+        <w:rPr>
+          <w:sz w:val="24"/>
+          <w:szCs w:val="24"/>
+        </w:rPr>
+        <w:t xml:space="preserve">: Oh, </w:t>
+      </w:r>
+      <w:r>
+        <w:rPr>
+          <w:sz w:val="24"/>
+          <w:szCs w:val="24"/>
+        </w:rPr>
+        <w:t>Jammy</w:t>
+      </w:r>
+      <w:r>
+        <w:rPr>
+          <w:sz w:val="24"/>
+          <w:szCs w:val="24"/>
+        </w:rPr>
+        <w:t>, life itself is a dangerous game. Let's embrace the unpredictability</w:t>
+      </w:r>
+      <w:r>
+        <w:rPr>
+          <w:rFonts w:cs="Arial"/>
+          <w:sz w:val="24"/>
+          <w:szCs w:val="24"/>
+          <w:rtl/>
+        </w:rPr>
+        <w:t>!</w:t>
+      </w:r>
+    </w:p>
+    <w:p>
+      <w:pPr>
+        <w:rPr>
+          <w:sz w:val="24"/>
+          <w:szCs w:val="24"/>
+        </w:rPr>
+      </w:pPr>
+    </w:p>
+    <w:p>
+      <w:pPr>
+        <w:rPr>
+          <w:sz w:val="24"/>
+          <w:szCs w:val="24"/>
+        </w:rPr>
+      </w:pPr>
+      <w:r>
+        <w:rPr>
+          <w:sz w:val="24"/>
+          <w:szCs w:val="24"/>
+        </w:rPr>
+        <w:lastRenderedPageBreak/>
+        <w:t>Bamni</w:t>
+      </w:r>
+      <w:r>
+        <w:rPr>
+          <w:sz w:val="24"/>
+          <w:szCs w:val="24"/>
+        </w:rPr>
+        <w:t>: Ah, my insightful companions, prepare yourselves for a journey into the unexpected twists of reality</w:t>
+      </w:r>
+      <w:r>
+        <w:rPr>
+          <w:rFonts w:cs="Arial"/>
+          <w:sz w:val="24"/>
+          <w:szCs w:val="24"/>
+          <w:rtl/>
+        </w:rPr>
+        <w:t>!</w:t>
+      </w:r>
+    </w:p>
+    <w:p>
+      <w:pPr>
+        <w:rPr>
+          <w:sz w:val="24"/>
+          <w:szCs w:val="24"/>
+        </w:rPr>
+      </w:pPr>
+    </w:p>
+    <w:p>
+      <w:pPr>
+        <w:rPr>
+          <w:sz w:val="24"/>
+          <w:szCs w:val="24"/>
+        </w:rPr>
+      </w:pPr>
+      <w:r>
+        <w:rPr>
+          <w:sz w:val="24"/>
+          <w:szCs w:val="24"/>
+        </w:rPr>
+        <w:t>Episode 4: Tea Party Hallucinations</w:t>
+      </w:r>
+    </w:p>
+    <w:p>
+      <w:pPr>
+        <w:rPr>
+          <w:sz w:val="24"/>
+          <w:szCs w:val="24"/>
+        </w:rPr>
+      </w:pPr>
+    </w:p>
+    <w:p>
+      <w:pPr>
+        <w:rPr>
+          <w:sz w:val="24"/>
+          <w:szCs w:val="24"/>
+        </w:rPr>
+      </w:pPr>
+      <w:r>
+        <w:rPr>
+          <w:sz w:val="24"/>
+          <w:szCs w:val="24"/>
+        </w:rPr>
+        <w:t>Bamni</w:t>
+      </w:r>
+      <w:r>
+        <w:rPr>
+          <w:sz w:val="24"/>
+          <w:szCs w:val="24"/>
+        </w:rPr>
+        <w:t xml:space="preserve">: Step right up, little ones, to </w:t>
+      </w:r>
+      <w:r>
+        <w:rPr>
+          <w:sz w:val="24"/>
+          <w:szCs w:val="24"/>
+        </w:rPr>
+        <w:t>Bamni</w:t>
+      </w:r>
+      <w:r>
+        <w:rPr>
+          <w:sz w:val="24"/>
+          <w:szCs w:val="24"/>
+        </w:rPr>
+        <w:t>'s Enchanted Tea Party! Today, we dive into the mystic abyss of hallucinatory delights. Prepare for a journey that will twist your senses like never before</w:t>
+      </w:r>
+      <w:r>
+        <w:rPr>
+          <w:rFonts w:cs="Arial"/>
+          <w:sz w:val="24"/>
+          <w:szCs w:val="24"/>
+          <w:rtl/>
+        </w:rPr>
+        <w:t>!</w:t>
+      </w:r>
+    </w:p>
+    <w:p>
+      <w:pPr>
+        <w:rPr>
+          <w:sz w:val="24"/>
+          <w:szCs w:val="24"/>
+        </w:rPr>
+      </w:pPr>
+    </w:p>
+    <w:p>
+      <w:pPr>
+        <w:rPr>
+          <w:sz w:val="24"/>
+          <w:szCs w:val="24"/>
+        </w:rPr>
+      </w:pPr>
+      <w:r>
+        <w:rPr>
+          <w:sz w:val="24"/>
+          <w:szCs w:val="24"/>
+        </w:rPr>
+        <w:t>Jammy</w:t>
+      </w:r>
+      <w:r>
+        <w:rPr>
+          <w:sz w:val="24"/>
+          <w:szCs w:val="24"/>
+        </w:rPr>
+        <w:t xml:space="preserve">: </w:t>
+      </w:r>
+      <w:r>
+        <w:rPr>
+          <w:sz w:val="24"/>
+          <w:szCs w:val="24"/>
+        </w:rPr>
+        <w:t>Bamni</w:t>
+      </w:r>
+      <w:r>
+        <w:rPr>
+          <w:sz w:val="24"/>
+          <w:szCs w:val="24"/>
+        </w:rPr>
+        <w:t>, what's in this tea? It's affecting me</w:t>
+      </w:r>
+      <w:r>
+        <w:rPr>
+          <w:rFonts w:cs="Arial"/>
+          <w:sz w:val="24"/>
+          <w:szCs w:val="24"/>
+          <w:rtl/>
+        </w:rPr>
+        <w:t>.</w:t>
+      </w:r>
+    </w:p>
+    <w:p>
+      <w:pPr>
+        <w:rPr>
+          <w:sz w:val="24"/>
+          <w:szCs w:val="24"/>
+        </w:rPr>
+      </w:pPr>
+    </w:p>
+    <w:p>
+      <w:pPr>
+        <w:rPr>
+          <w:sz w:val="24"/>
+          <w:szCs w:val="24"/>
+        </w:rPr>
+      </w:pPr>
+      <w:r>
+        <w:rPr>
+          <w:sz w:val="24"/>
+          <w:szCs w:val="24"/>
+        </w:rPr>
+        <w:t>Bamni</w:t>
+      </w:r>
+      <w:r>
+        <w:rPr>
+          <w:sz w:val="24"/>
+          <w:szCs w:val="24"/>
+        </w:rPr>
+        <w:t xml:space="preserve">: Merely a sprinkle of wonder, my dear </w:t>
+      </w:r>
+      <w:r>
+        <w:rPr>
+          <w:sz w:val="24"/>
+          <w:szCs w:val="24"/>
+        </w:rPr>
+        <w:t>Jammy</w:t>
+      </w:r>
+      <w:r>
+        <w:rPr>
+          <w:sz w:val="24"/>
+          <w:szCs w:val="24"/>
+        </w:rPr>
+        <w:t>. (sips tea) Immerse yourselves in the magic. Children, behold the fantastic illusions swirling around us</w:t>
+      </w:r>
+      <w:r>
+        <w:rPr>
+          <w:rFonts w:cs="Arial"/>
+          <w:sz w:val="24"/>
+          <w:szCs w:val="24"/>
+          <w:rtl/>
+        </w:rPr>
+        <w:t>.</w:t>
+      </w:r>
+    </w:p>
+    <w:p>
+      <w:pPr>
+        <w:rPr>
+          <w:sz w:val="24"/>
+          <w:szCs w:val="24"/>
+        </w:rPr>
+      </w:pPr>
+    </w:p>
+    <w:p>
+      <w:pPr>
+        <w:rPr>
+          <w:sz w:val="24"/>
+          <w:szCs w:val="24"/>
+        </w:rPr>
+      </w:pPr>
+      <w:r>
+        <w:rPr>
+          <w:sz w:val="24"/>
+          <w:szCs w:val="24"/>
+        </w:rPr>
+        <w:t>Jammy</w:t>
+      </w:r>
+      <w:r>
+        <w:rPr>
+          <w:sz w:val="24"/>
+          <w:szCs w:val="24"/>
+        </w:rPr>
+        <w:t xml:space="preserve">: </w:t>
+      </w:r>
+      <w:r>
+        <w:rPr>
+          <w:sz w:val="24"/>
+          <w:szCs w:val="24"/>
+        </w:rPr>
+        <w:t>Bamni</w:t>
+      </w:r>
+      <w:r>
+        <w:rPr>
+          <w:sz w:val="24"/>
+          <w:szCs w:val="24"/>
+        </w:rPr>
+        <w:t>, you're playing with their minds. This isn't ethical</w:t>
+      </w:r>
+      <w:r>
+        <w:rPr>
+          <w:rFonts w:cs="Arial"/>
+          <w:sz w:val="24"/>
+          <w:szCs w:val="24"/>
+          <w:rtl/>
+        </w:rPr>
+        <w:t>.</w:t>
+      </w:r>
+    </w:p>
+    <w:p>
+      <w:pPr>
+        <w:rPr>
+          <w:sz w:val="24"/>
+          <w:szCs w:val="24"/>
+        </w:rPr>
+      </w:pPr>
+    </w:p>
+    <w:p>
+      <w:pPr>
+        <w:rPr>
+          <w:sz w:val="24"/>
+          <w:szCs w:val="24"/>
+        </w:rPr>
+      </w:pPr>
+      <w:r>
+        <w:rPr>
+          <w:sz w:val="24"/>
+          <w:szCs w:val="24"/>
+        </w:rPr>
+        <w:t>Bamni</w:t>
+      </w:r>
+      <w:r>
+        <w:rPr>
+          <w:sz w:val="24"/>
+          <w:szCs w:val="24"/>
+        </w:rPr>
+        <w:t>: Ethics, schmethics! The show must captivate. Embrace the bewilderment, kids! On to the next enchanting act</w:t>
+      </w:r>
+      <w:r>
+        <w:rPr>
+          <w:rFonts w:cs="Arial"/>
+          <w:sz w:val="24"/>
+          <w:szCs w:val="24"/>
+          <w:rtl/>
+        </w:rPr>
+        <w:t>!</w:t>
+      </w:r>
+    </w:p>
+    <w:p>
+      <w:pPr>
+        <w:rPr>
+          <w:sz w:val="24"/>
+          <w:szCs w:val="24"/>
+        </w:rPr>
+      </w:pPr>
+    </w:p>
+    <w:p>
+      <w:pPr>
+        <w:rPr>
+          <w:sz w:val="24"/>
+          <w:szCs w:val="24"/>
+        </w:rPr>
+      </w:pPr>
+      <w:r>
+        <w:rPr>
+          <w:sz w:val="24"/>
+          <w:szCs w:val="24"/>
+        </w:rPr>
+        <w:t>Bamni</w:t>
+      </w:r>
+      <w:r>
+        <w:rPr>
+          <w:sz w:val="24"/>
+          <w:szCs w:val="24"/>
+        </w:rPr>
+        <w:t xml:space="preserve">: This, my dear ones, is the magic of </w:t>
+      </w:r>
+      <w:r>
+        <w:rPr>
+          <w:sz w:val="24"/>
+          <w:szCs w:val="24"/>
+        </w:rPr>
+        <w:t>Bamni</w:t>
+      </w:r>
+      <w:r>
+        <w:rPr>
+          <w:sz w:val="24"/>
+          <w:szCs w:val="24"/>
+        </w:rPr>
+        <w:t>'s Enchanted Tea. More wonders await</w:t>
+      </w:r>
+      <w:r>
+        <w:rPr>
+          <w:rFonts w:cs="Arial"/>
+          <w:sz w:val="24"/>
+          <w:szCs w:val="24"/>
+          <w:rtl/>
+        </w:rPr>
+        <w:t>!</w:t>
+      </w:r>
+    </w:p>
+    <w:p>
+      <w:pPr>
+        <w:rPr>
+          <w:sz w:val="24"/>
+          <w:szCs w:val="24"/>
+        </w:rPr>
+      </w:pPr>
+    </w:p>
+    <w:p>
+      <w:pPr>
+        <w:rPr>
+          <w:sz w:val="24"/>
+          <w:szCs w:val="24"/>
+        </w:rPr>
+      </w:pPr>
+      <w:r>
+        <w:rPr>
+          <w:sz w:val="24"/>
+          <w:szCs w:val="24"/>
+        </w:rPr>
+        <w:t>Jammy</w:t>
+      </w:r>
+      <w:r>
+        <w:rPr>
+          <w:sz w:val="24"/>
+          <w:szCs w:val="24"/>
+        </w:rPr>
+        <w:t>: You're treading on dangerous ground</w:t>
+      </w:r>
+      <w:r>
+        <w:rPr>
+          <w:rFonts w:cs="Arial"/>
+          <w:sz w:val="24"/>
+          <w:szCs w:val="24"/>
+          <w:rtl/>
+        </w:rPr>
+        <w:t>.</w:t>
+      </w:r>
+    </w:p>
+    <w:p>
+      <w:pPr>
+        <w:rPr>
+          <w:sz w:val="24"/>
+          <w:szCs w:val="24"/>
+        </w:rPr>
+      </w:pPr>
+    </w:p>
+    <w:p>
+      <w:pPr>
+        <w:rPr>
+          <w:sz w:val="24"/>
+          <w:szCs w:val="24"/>
+        </w:rPr>
+      </w:pPr>
+      <w:r>
+        <w:rPr>
+          <w:sz w:val="24"/>
+          <w:szCs w:val="24"/>
+        </w:rPr>
+        <w:t>Bamni</w:t>
+      </w:r>
+      <w:r>
+        <w:rPr>
+          <w:sz w:val="24"/>
+          <w:szCs w:val="24"/>
+        </w:rPr>
+        <w:t xml:space="preserve">: Danger is my middle name, my </w:t>
+      </w:r>
+      <w:r>
+        <w:rPr>
+          <w:sz w:val="24"/>
+          <w:szCs w:val="24"/>
+        </w:rPr>
+        <w:t>Jammy</w:t>
+      </w:r>
+      <w:r>
+        <w:rPr>
+          <w:sz w:val="24"/>
+          <w:szCs w:val="24"/>
+        </w:rPr>
+        <w:t>. Let the enchantment continue</w:t>
+      </w:r>
+      <w:r>
+        <w:rPr>
+          <w:rFonts w:cs="Arial"/>
+          <w:sz w:val="24"/>
+          <w:szCs w:val="24"/>
+          <w:rtl/>
+        </w:rPr>
+        <w:t>!</w:t>
+      </w:r>
+    </w:p>
+    <w:p>
+      <w:pPr>
+        <w:rPr>
+          <w:sz w:val="24"/>
+          <w:szCs w:val="24"/>
+        </w:rPr>
+      </w:pPr>
+    </w:p>
+    <w:p>
+      <w:pPr>
+        <w:rPr>
+          <w:sz w:val="24"/>
+          <w:szCs w:val="24"/>
+        </w:rPr>
+      </w:pPr>
+      <w:r>
+        <w:rPr>
+          <w:sz w:val="24"/>
+          <w:szCs w:val="24"/>
+        </w:rPr>
+        <w:t>Bamni</w:t>
+      </w:r>
+      <w:r>
+        <w:rPr>
+          <w:sz w:val="24"/>
+          <w:szCs w:val="24"/>
+        </w:rPr>
+        <w:t>: Ah, my inquisitive companions, the secrets of the enchanted tea shall be revealed in due time</w:t>
+      </w:r>
+      <w:r>
+        <w:rPr>
+          <w:rFonts w:cs="Arial"/>
+          <w:sz w:val="24"/>
+          <w:szCs w:val="24"/>
+          <w:rtl/>
+        </w:rPr>
+        <w:t>!</w:t>
+      </w:r>
     </w:p>
     <w:sectPr>
       <w:pgSz w:w="12240" w:h="15840"/>

</xml_diff>

<commit_message>
Finishing Episodes and Puzzles
Finished to import all the episodes and set up everything needed for the episodes, also added all the puzzle items and the audio needed for the magic box, added some sounds and music and final polish and touches
</commit_message>
<xml_diff>
--- a/Bubbly Bamni Story.docx
+++ b/Bubbly Bamni Story.docx
@@ -766,14 +766,19 @@
     <w:p>
       <w:pPr>
         <w:rPr>
-          <w:sz w:val="24"/>
-          <w:szCs w:val="24"/>
-        </w:rPr>
-      </w:pPr>
-      <w:r>
-        <w:rPr>
-          <w:sz w:val="24"/>
-          <w:szCs w:val="24"/>
+          <w:b/>
+          <w:bCs/>
+          <w:sz w:val="24"/>
+          <w:szCs w:val="24"/>
+        </w:rPr>
+      </w:pPr>
+      <w:r>
+        <w:rPr>
+          <w:b/>
+          <w:bCs/>
+          <w:sz w:val="24"/>
+          <w:szCs w:val="24"/>
+          <w:highlight w:val="yellow"/>
         </w:rPr>
         <w:t>Episode 1: Bathroom Brew</w:t>
       </w:r>
@@ -1213,14 +1218,19 @@
     <w:p>
       <w:pPr>
         <w:rPr>
-          <w:sz w:val="24"/>
-          <w:szCs w:val="24"/>
-        </w:rPr>
-      </w:pPr>
-      <w:r>
-        <w:rPr>
-          <w:sz w:val="24"/>
-          <w:szCs w:val="24"/>
+          <w:b/>
+          <w:bCs/>
+          <w:sz w:val="24"/>
+          <w:szCs w:val="24"/>
+        </w:rPr>
+      </w:pPr>
+      <w:r>
+        <w:rPr>
+          <w:b/>
+          <w:bCs/>
+          <w:sz w:val="24"/>
+          <w:szCs w:val="24"/>
+          <w:highlight w:val="yellow"/>
         </w:rPr>
         <w:t>Episode 2: Shocking Playtime</w:t>
       </w:r>
@@ -1232,14 +1242,6 @@
           <w:szCs w:val="24"/>
         </w:rPr>
       </w:pPr>
-    </w:p>
-    <w:p>
-      <w:pPr>
-        <w:rPr>
-          <w:sz w:val="24"/>
-          <w:szCs w:val="24"/>
-        </w:rPr>
-      </w:pPr>
       <w:r>
         <w:rPr>
           <w:sz w:val="24"/>
@@ -1709,22 +1711,22 @@
           <w:sz w:val="24"/>
           <w:szCs w:val="24"/>
         </w:rPr>
+        <w:t>Bamni: it’s ok Jammy if you don’t do it you will have much bigger problems! (says cherfully)</w:t>
+      </w:r>
+    </w:p>
+    <w:p>
+      <w:pPr>
+        <w:rPr>
+          <w:sz w:val="24"/>
+          <w:szCs w:val="24"/>
+        </w:rPr>
+      </w:pPr>
+      <w:r>
+        <w:rPr>
+          <w:sz w:val="24"/>
+          <w:szCs w:val="24"/>
+        </w:rPr>
         <w:lastRenderedPageBreak/>
-        <w:t>Bamni: it’s ok Jammy if you don’t do it you will have much bigger problems! (says cherfully)</w:t>
-      </w:r>
-    </w:p>
-    <w:p>
-      <w:pPr>
-        <w:rPr>
-          <w:sz w:val="24"/>
-          <w:szCs w:val="24"/>
-        </w:rPr>
-      </w:pPr>
-      <w:r>
-        <w:rPr>
-          <w:sz w:val="24"/>
-          <w:szCs w:val="24"/>
-        </w:rPr>
         <w:t>(Jammy Water the planet and gets electrifying)</w:t>
       </w:r>
     </w:p>
@@ -1775,22 +1777,41 @@
     <w:p>
       <w:pPr>
         <w:rPr>
-          <w:sz w:val="24"/>
-          <w:szCs w:val="24"/>
-        </w:rPr>
-      </w:pPr>
-      <w:r>
-        <w:rPr>
-          <w:sz w:val="24"/>
-          <w:szCs w:val="24"/>
+          <w:b/>
+          <w:bCs/>
+          <w:sz w:val="24"/>
+          <w:szCs w:val="24"/>
+          <w:highlight w:val="yellow"/>
+        </w:rPr>
+      </w:pPr>
+    </w:p>
+    <w:p>
+      <w:pPr>
+        <w:rPr>
+          <w:b/>
+          <w:bCs/>
+          <w:sz w:val="24"/>
+          <w:szCs w:val="24"/>
+        </w:rPr>
+      </w:pPr>
+      <w:r>
+        <w:rPr>
+          <w:b/>
+          <w:bCs/>
+          <w:sz w:val="24"/>
+          <w:szCs w:val="24"/>
+          <w:highlight w:val="yellow"/>
         </w:rPr>
         <w:t>Episode 3: Truth or Deceit</w:t>
       </w:r>
       <w:r>
         <w:rPr>
           <w:rFonts w:cs="Arial"/>
-          <w:sz w:val="24"/>
-          <w:szCs w:val="24"/>
+          <w:b/>
+          <w:bCs/>
+          <w:sz w:val="24"/>
+          <w:szCs w:val="24"/>
+          <w:highlight w:val="yellow"/>
           <w:rtl/>
         </w:rPr>
         <w:t>?</w:t>
@@ -1803,14 +1824,6 @@
           <w:szCs w:val="24"/>
         </w:rPr>
       </w:pPr>
-    </w:p>
-    <w:p>
-      <w:pPr>
-        <w:rPr>
-          <w:sz w:val="24"/>
-          <w:szCs w:val="24"/>
-        </w:rPr>
-      </w:pPr>
       <w:r>
         <w:rPr>
           <w:sz w:val="24"/>
@@ -1842,14 +1855,6 @@
           <w:szCs w:val="24"/>
         </w:rPr>
       </w:pPr>
-    </w:p>
-    <w:p>
-      <w:pPr>
-        <w:rPr>
-          <w:sz w:val="24"/>
-          <w:szCs w:val="24"/>
-        </w:rPr>
-      </w:pPr>
       <w:r>
         <w:rPr>
           <w:sz w:val="24"/>
@@ -1895,14 +1900,6 @@
           <w:szCs w:val="24"/>
         </w:rPr>
       </w:pPr>
-    </w:p>
-    <w:p>
-      <w:pPr>
-        <w:rPr>
-          <w:sz w:val="24"/>
-          <w:szCs w:val="24"/>
-        </w:rPr>
-      </w:pPr>
       <w:r>
         <w:rPr>
           <w:sz w:val="24"/>
@@ -1929,7 +1926,7 @@
           <w:sz w:val="24"/>
           <w:szCs w:val="24"/>
         </w:rPr>
-        <w:t>, you lack the artistry of deception. Allow me to weave a tapestry of necessity, where lies become indispensable for survival</w:t>
+        <w:t>, lies become indispensable for survival</w:t>
       </w:r>
       <w:r>
         <w:rPr>
@@ -1948,14 +1945,6 @@
           <w:szCs w:val="24"/>
         </w:rPr>
       </w:pPr>
-    </w:p>
-    <w:p>
-      <w:pPr>
-        <w:rPr>
-          <w:sz w:val="24"/>
-          <w:szCs w:val="24"/>
-        </w:rPr>
-      </w:pPr>
       <w:r>
         <w:rPr>
           <w:sz w:val="24"/>
@@ -1987,14 +1976,6 @@
           <w:szCs w:val="24"/>
         </w:rPr>
       </w:pPr>
-    </w:p>
-    <w:p>
-      <w:pPr>
-        <w:rPr>
-          <w:sz w:val="24"/>
-          <w:szCs w:val="24"/>
-        </w:rPr>
-      </w:pPr>
       <w:r>
         <w:rPr>
           <w:sz w:val="24"/>
@@ -2040,14 +2021,6 @@
           <w:szCs w:val="24"/>
         </w:rPr>
       </w:pPr>
-    </w:p>
-    <w:p>
-      <w:pPr>
-        <w:rPr>
-          <w:sz w:val="24"/>
-          <w:szCs w:val="24"/>
-        </w:rPr>
-      </w:pPr>
       <w:r>
         <w:rPr>
           <w:sz w:val="24"/>
@@ -2060,7 +2033,520 @@
           <w:sz w:val="24"/>
           <w:szCs w:val="24"/>
         </w:rPr>
-        <w:t>: Because, my little ones, reality is often stranger than fiction. Onward to the next thrilling revelation</w:t>
+        <w:t xml:space="preserve">: </w:t>
+      </w:r>
+      <w:r>
+        <w:rPr>
+          <w:sz w:val="24"/>
+          <w:szCs w:val="24"/>
+        </w:rPr>
+        <w:t>I remember one time the blue one wanted to put me between the bars</w:t>
+      </w:r>
+      <w:r>
+        <w:rPr>
+          <w:sz w:val="24"/>
+          <w:szCs w:val="24"/>
+        </w:rPr>
+        <w:t>.</w:t>
+      </w:r>
+    </w:p>
+    <w:p>
+      <w:pPr>
+        <w:rPr>
+          <w:sz w:val="24"/>
+          <w:szCs w:val="24"/>
+        </w:rPr>
+      </w:pPr>
+      <w:r>
+        <w:rPr>
+          <w:sz w:val="24"/>
+          <w:szCs w:val="24"/>
+        </w:rPr>
+        <w:t xml:space="preserve">Bamni: </w:t>
+      </w:r>
+      <w:r>
+        <w:rPr>
+          <w:sz w:val="24"/>
+          <w:szCs w:val="24"/>
+        </w:rPr>
+        <w:t>I couldn't go in there, I just couldn't I had to do it the blue will forgive me from above</w:t>
+      </w:r>
+      <w:r>
+        <w:rPr>
+          <w:sz w:val="24"/>
+          <w:szCs w:val="24"/>
+        </w:rPr>
+        <w:t>.</w:t>
+      </w:r>
+    </w:p>
+    <w:p>
+      <w:pPr>
+        <w:rPr>
+          <w:sz w:val="24"/>
+          <w:szCs w:val="24"/>
+          <w:rtl/>
+        </w:rPr>
+      </w:pPr>
+      <w:r>
+        <w:rPr>
+          <w:sz w:val="24"/>
+          <w:szCs w:val="24"/>
+        </w:rPr>
+        <w:t>Jammy</w:t>
+      </w:r>
+      <w:r>
+        <w:rPr>
+          <w:sz w:val="24"/>
+          <w:szCs w:val="24"/>
+        </w:rPr>
+        <w:t xml:space="preserve">: </w:t>
+      </w:r>
+      <w:r>
+        <w:rPr>
+          <w:sz w:val="24"/>
+          <w:szCs w:val="24"/>
+        </w:rPr>
+        <w:t>What are you talking about?!</w:t>
+      </w:r>
+    </w:p>
+    <w:p>
+      <w:pPr>
+        <w:rPr>
+          <w:sz w:val="24"/>
+          <w:szCs w:val="24"/>
+        </w:rPr>
+      </w:pPr>
+      <w:r>
+        <w:rPr>
+          <w:rFonts w:hint="cs"/>
+          <w:sz w:val="24"/>
+          <w:szCs w:val="24"/>
+        </w:rPr>
+        <w:t>J</w:t>
+      </w:r>
+      <w:r>
+        <w:rPr>
+          <w:sz w:val="24"/>
+          <w:szCs w:val="24"/>
+        </w:rPr>
+        <w:t xml:space="preserve">ammy: </w:t>
+      </w:r>
+      <w:r>
+        <w:rPr>
+          <w:sz w:val="24"/>
+          <w:szCs w:val="24"/>
+        </w:rPr>
+        <w:t>Did you kill a policeman?!</w:t>
+      </w:r>
+    </w:p>
+    <w:p>
+      <w:pPr>
+        <w:rPr>
+          <w:sz w:val="24"/>
+          <w:szCs w:val="24"/>
+        </w:rPr>
+      </w:pPr>
+      <w:r>
+        <w:rPr>
+          <w:sz w:val="24"/>
+          <w:szCs w:val="24"/>
+        </w:rPr>
+        <w:t>Bamni</w:t>
+      </w:r>
+      <w:r>
+        <w:rPr>
+          <w:sz w:val="24"/>
+          <w:szCs w:val="24"/>
+        </w:rPr>
+        <w:t xml:space="preserve">: </w:t>
+      </w:r>
+      <w:r>
+        <w:rPr>
+          <w:sz w:val="24"/>
+          <w:szCs w:val="24"/>
+        </w:rPr>
+        <w:t>Jammy</w:t>
+      </w:r>
+      <w:r>
+        <w:rPr>
+          <w:sz w:val="24"/>
+          <w:szCs w:val="24"/>
+        </w:rPr>
+        <w:t>, life itself is a dangerous game</w:t>
+      </w:r>
+      <w:r>
+        <w:rPr>
+          <w:sz w:val="24"/>
+          <w:szCs w:val="24"/>
+        </w:rPr>
+        <w:t>, s</w:t>
+      </w:r>
+      <w:r>
+        <w:rPr>
+          <w:sz w:val="24"/>
+          <w:szCs w:val="24"/>
+        </w:rPr>
+        <w:t>ometimes you have to cheat a little to win</w:t>
+      </w:r>
+      <w:r>
+        <w:rPr>
+          <w:sz w:val="24"/>
+          <w:szCs w:val="24"/>
+        </w:rPr>
+        <w:t>.</w:t>
+      </w:r>
+    </w:p>
+    <w:p>
+      <w:pPr>
+        <w:rPr>
+          <w:sz w:val="24"/>
+          <w:szCs w:val="24"/>
+          <w:rtl/>
+        </w:rPr>
+      </w:pPr>
+      <w:r>
+        <w:rPr>
+          <w:sz w:val="24"/>
+          <w:szCs w:val="24"/>
+        </w:rPr>
+        <w:t>Bamni:</w:t>
+      </w:r>
+      <w:r>
+        <w:t xml:space="preserve"> </w:t>
+      </w:r>
+      <w:r>
+        <w:rPr>
+          <w:sz w:val="24"/>
+          <w:szCs w:val="24"/>
+        </w:rPr>
+        <w:t>Kids, can you show me where the blue car is?</w:t>
+      </w:r>
+    </w:p>
+    <w:p>
+      <w:pPr>
+        <w:rPr>
+          <w:sz w:val="24"/>
+          <w:szCs w:val="24"/>
+        </w:rPr>
+      </w:pPr>
+      <w:r>
+        <w:rPr>
+          <w:sz w:val="24"/>
+          <w:szCs w:val="24"/>
+        </w:rPr>
+        <w:t>Jammy: What are you going to do bamni?</w:t>
+      </w:r>
+    </w:p>
+    <w:p>
+      <w:pPr>
+        <w:rPr>
+          <w:sz w:val="24"/>
+          <w:szCs w:val="24"/>
+          <w:rtl/>
+        </w:rPr>
+      </w:pPr>
+      <w:r>
+        <w:rPr>
+          <w:sz w:val="24"/>
+          <w:szCs w:val="24"/>
+        </w:rPr>
+        <w:t xml:space="preserve">Bamni: </w:t>
+      </w:r>
+      <w:r>
+        <w:rPr>
+          <w:sz w:val="24"/>
+          <w:szCs w:val="24"/>
+        </w:rPr>
+        <w:t>Don't worry about it, it's just not real</w:t>
+      </w:r>
+      <w:r>
+        <w:rPr>
+          <w:sz w:val="24"/>
+          <w:szCs w:val="24"/>
+        </w:rPr>
+        <w:t>.</w:t>
+      </w:r>
+    </w:p>
+    <w:p>
+      <w:pPr>
+        <w:rPr>
+          <w:sz w:val="24"/>
+          <w:szCs w:val="24"/>
+        </w:rPr>
+      </w:pPr>
+      <w:r>
+        <w:rPr>
+          <w:rFonts w:hint="cs"/>
+          <w:sz w:val="24"/>
+          <w:szCs w:val="24"/>
+        </w:rPr>
+        <w:t>B</w:t>
+      </w:r>
+      <w:r>
+        <w:rPr>
+          <w:sz w:val="24"/>
+          <w:szCs w:val="24"/>
+        </w:rPr>
+        <w:t>amni: Nothing is real.</w:t>
+      </w:r>
+    </w:p>
+    <w:p>
+      <w:pPr>
+        <w:rPr>
+          <w:sz w:val="24"/>
+          <w:szCs w:val="24"/>
+        </w:rPr>
+      </w:pPr>
+      <w:r>
+        <w:rPr>
+          <w:sz w:val="24"/>
+          <w:szCs w:val="24"/>
+        </w:rPr>
+        <w:t>Bamni: …</w:t>
+      </w:r>
+    </w:p>
+    <w:p>
+      <w:pPr>
+        <w:rPr>
+          <w:sz w:val="24"/>
+          <w:szCs w:val="24"/>
+          <w:rtl/>
+        </w:rPr>
+      </w:pPr>
+      <w:r>
+        <w:rPr>
+          <w:sz w:val="24"/>
+          <w:szCs w:val="24"/>
+        </w:rPr>
+        <w:t xml:space="preserve">Jammy: </w:t>
+      </w:r>
+      <w:r>
+        <w:rPr>
+          <w:sz w:val="24"/>
+          <w:szCs w:val="24"/>
+        </w:rPr>
+        <w:t>What are you talking about, nothing real?</w:t>
+      </w:r>
+    </w:p>
+    <w:p>
+      <w:pPr>
+        <w:rPr>
+          <w:rFonts w:hint="cs"/>
+          <w:sz w:val="24"/>
+          <w:szCs w:val="24"/>
+          <w:rtl/>
+        </w:rPr>
+      </w:pPr>
+      <w:r>
+        <w:rPr>
+          <w:sz w:val="24"/>
+          <w:szCs w:val="24"/>
+        </w:rPr>
+        <w:t xml:space="preserve">Bamni: </w:t>
+      </w:r>
+      <w:r>
+        <w:rPr>
+          <w:sz w:val="24"/>
+          <w:szCs w:val="24"/>
+        </w:rPr>
+        <w:t>Don't worry</w:t>
+      </w:r>
+      <w:r>
+        <w:rPr>
+          <w:sz w:val="24"/>
+          <w:szCs w:val="24"/>
+        </w:rPr>
+        <w:t>…</w:t>
+      </w:r>
+      <w:r>
+        <w:rPr>
+          <w:sz w:val="24"/>
+          <w:szCs w:val="24"/>
+        </w:rPr>
+        <w:t xml:space="preserve"> come help me carry him</w:t>
+      </w:r>
+      <w:r>
+        <w:rPr>
+          <w:sz w:val="24"/>
+          <w:szCs w:val="24"/>
+        </w:rPr>
+        <w:t>.</w:t>
+      </w:r>
+    </w:p>
+    <w:p>
+      <w:pPr>
+        <w:rPr>
+          <w:sz w:val="24"/>
+          <w:szCs w:val="24"/>
+        </w:rPr>
+      </w:pPr>
+    </w:p>
+    <w:p>
+      <w:pPr>
+        <w:rPr>
+          <w:sz w:val="24"/>
+          <w:szCs w:val="24"/>
+        </w:rPr>
+      </w:pPr>
+    </w:p>
+    <w:p>
+      <w:pPr>
+        <w:rPr>
+          <w:b/>
+          <w:bCs/>
+          <w:sz w:val="24"/>
+          <w:szCs w:val="24"/>
+        </w:rPr>
+      </w:pPr>
+      <w:r>
+        <w:rPr>
+          <w:b/>
+          <w:bCs/>
+          <w:sz w:val="24"/>
+          <w:szCs w:val="24"/>
+          <w:highlight w:val="yellow"/>
+        </w:rPr>
+        <w:lastRenderedPageBreak/>
+        <w:t>Episode 4: Tea Party Hallucinations</w:t>
+      </w:r>
+    </w:p>
+    <w:p>
+      <w:pPr>
+        <w:rPr>
+          <w:sz w:val="24"/>
+          <w:szCs w:val="24"/>
+        </w:rPr>
+      </w:pPr>
+    </w:p>
+    <w:p>
+      <w:pPr>
+        <w:rPr>
+          <w:sz w:val="24"/>
+          <w:szCs w:val="24"/>
+        </w:rPr>
+      </w:pPr>
+      <w:r>
+        <w:rPr>
+          <w:sz w:val="24"/>
+          <w:szCs w:val="24"/>
+        </w:rPr>
+        <w:t>Bamni</w:t>
+      </w:r>
+      <w:r>
+        <w:rPr>
+          <w:sz w:val="24"/>
+          <w:szCs w:val="24"/>
+        </w:rPr>
+        <w:t>: Step right up, Today, we dive into the mystic abyss of hallucinatory delights. Prepare for a journey that will twist your senses</w:t>
+      </w:r>
+      <w:r>
+        <w:rPr>
+          <w:sz w:val="24"/>
+          <w:szCs w:val="24"/>
+        </w:rPr>
+        <w:t>.</w:t>
+      </w:r>
+    </w:p>
+    <w:p>
+      <w:pPr>
+        <w:rPr>
+          <w:sz w:val="24"/>
+          <w:szCs w:val="24"/>
+        </w:rPr>
+      </w:pPr>
+      <w:r>
+        <w:rPr>
+          <w:sz w:val="24"/>
+          <w:szCs w:val="24"/>
+        </w:rPr>
+        <w:t xml:space="preserve">Bamni: Let’s get some tea for all our friends, </w:t>
+      </w:r>
+      <w:r>
+        <w:rPr>
+          <w:sz w:val="24"/>
+          <w:szCs w:val="24"/>
+        </w:rPr>
+        <w:t>where is the teapot</w:t>
+      </w:r>
+      <w:r>
+        <w:rPr>
+          <w:sz w:val="24"/>
+          <w:szCs w:val="24"/>
+        </w:rPr>
+        <w:t>?</w:t>
+      </w:r>
+    </w:p>
+    <w:p>
+      <w:pPr>
+        <w:rPr>
+          <w:sz w:val="24"/>
+          <w:szCs w:val="24"/>
+          <w:rtl/>
+        </w:rPr>
+      </w:pPr>
+      <w:r>
+        <w:rPr>
+          <w:sz w:val="24"/>
+          <w:szCs w:val="24"/>
+        </w:rPr>
+        <w:t>Jammy</w:t>
+      </w:r>
+      <w:r>
+        <w:rPr>
+          <w:sz w:val="24"/>
+          <w:szCs w:val="24"/>
+        </w:rPr>
+        <w:t xml:space="preserve">: </w:t>
+      </w:r>
+      <w:r>
+        <w:rPr>
+          <w:sz w:val="24"/>
+          <w:szCs w:val="24"/>
+        </w:rPr>
+        <w:t>Bamni</w:t>
+      </w:r>
+      <w:r>
+        <w:rPr>
+          <w:sz w:val="24"/>
+          <w:szCs w:val="24"/>
+        </w:rPr>
+        <w:t>, what's in this tea? It's affecting me</w:t>
+      </w:r>
+    </w:p>
+    <w:p>
+      <w:pPr>
+        <w:rPr>
+          <w:sz w:val="24"/>
+          <w:szCs w:val="24"/>
+        </w:rPr>
+      </w:pPr>
+      <w:r>
+        <w:rPr>
+          <w:sz w:val="24"/>
+          <w:szCs w:val="24"/>
+        </w:rPr>
+        <w:t>Bamni</w:t>
+      </w:r>
+      <w:r>
+        <w:rPr>
+          <w:sz w:val="24"/>
+          <w:szCs w:val="24"/>
+        </w:rPr>
+        <w:t xml:space="preserve">: Merely a sprinkle of wonder, my dear </w:t>
+      </w:r>
+      <w:r>
+        <w:rPr>
+          <w:sz w:val="24"/>
+          <w:szCs w:val="24"/>
+        </w:rPr>
+        <w:t>Jammy</w:t>
+      </w:r>
+      <w:r>
+        <w:rPr>
+          <w:sz w:val="24"/>
+          <w:szCs w:val="24"/>
+        </w:rPr>
+        <w:t>. (sips tea) Immerse yourselves in the magic. Children, behold the fantastic illusions swirling around us</w:t>
       </w:r>
       <w:r>
         <w:rPr>
@@ -2069,6 +2555,71 @@
           <w:szCs w:val="24"/>
           <w:rtl/>
         </w:rPr>
+        <w:t>.</w:t>
+      </w:r>
+    </w:p>
+    <w:p>
+      <w:pPr>
+        <w:rPr>
+          <w:sz w:val="24"/>
+          <w:szCs w:val="24"/>
+        </w:rPr>
+      </w:pPr>
+      <w:r>
+        <w:rPr>
+          <w:sz w:val="24"/>
+          <w:szCs w:val="24"/>
+        </w:rPr>
+        <w:t xml:space="preserve">Jammy: </w:t>
+      </w:r>
+      <w:r>
+        <w:rPr>
+          <w:sz w:val="24"/>
+          <w:szCs w:val="24"/>
+        </w:rPr>
+        <w:t>Wow Bamni, what fun! Tea parties are so much fun!</w:t>
+      </w:r>
+    </w:p>
+    <w:p>
+      <w:pPr>
+        <w:rPr>
+          <w:sz w:val="24"/>
+          <w:szCs w:val="24"/>
+        </w:rPr>
+      </w:pPr>
+      <w:r>
+        <w:rPr>
+          <w:sz w:val="24"/>
+          <w:szCs w:val="24"/>
+        </w:rPr>
+        <w:t>Bamni</w:t>
+      </w:r>
+      <w:r>
+        <w:rPr>
+          <w:sz w:val="24"/>
+          <w:szCs w:val="24"/>
+        </w:rPr>
+        <w:t xml:space="preserve">: This, my dear ones, is the magic of </w:t>
+      </w:r>
+      <w:r>
+        <w:rPr>
+          <w:sz w:val="24"/>
+          <w:szCs w:val="24"/>
+        </w:rPr>
+        <w:t>Bamni</w:t>
+      </w:r>
+      <w:r>
+        <w:rPr>
+          <w:sz w:val="24"/>
+          <w:szCs w:val="24"/>
+        </w:rPr>
+        <w:t>'s Enchanted Tea</w:t>
+      </w:r>
+      <w:r>
+        <w:rPr>
+          <w:sz w:val="24"/>
+          <w:szCs w:val="24"/>
+        </w:rPr>
         <w:t>!</w:t>
       </w:r>
     </w:p>
@@ -2079,14 +2630,6 @@
           <w:szCs w:val="24"/>
         </w:rPr>
       </w:pPr>
-    </w:p>
-    <w:p>
-      <w:pPr>
-        <w:rPr>
-          <w:sz w:val="24"/>
-          <w:szCs w:val="24"/>
-        </w:rPr>
-      </w:pPr>
       <w:r>
         <w:rPr>
           <w:sz w:val="24"/>
@@ -2099,7 +2642,14 @@
           <w:sz w:val="24"/>
           <w:szCs w:val="24"/>
         </w:rPr>
-        <w:t>: This is a dangerous game you're playing</w:t>
+        <w:t xml:space="preserve">: </w:t>
+      </w:r>
+      <w:r>
+        <w:rPr>
+          <w:sz w:val="24"/>
+          <w:szCs w:val="24"/>
+        </w:rPr>
+        <w:t>Wow I'm having so much fun, Bamni I love you</w:t>
       </w:r>
       <w:r>
         <w:rPr>
@@ -2118,14 +2668,6 @@
           <w:szCs w:val="24"/>
         </w:rPr>
       </w:pPr>
-    </w:p>
-    <w:p>
-      <w:pPr>
-        <w:rPr>
-          <w:sz w:val="24"/>
-          <w:szCs w:val="24"/>
-        </w:rPr>
-      </w:pPr>
       <w:r>
         <w:rPr>
           <w:sz w:val="24"/>
@@ -2138,21 +2680,14 @@
           <w:sz w:val="24"/>
           <w:szCs w:val="24"/>
         </w:rPr>
-        <w:t xml:space="preserve">: Oh, </w:t>
-      </w:r>
-      <w:r>
-        <w:rPr>
-          <w:sz w:val="24"/>
-          <w:szCs w:val="24"/>
-        </w:rPr>
-        <w:t>Jammy</w:t>
-      </w:r>
-      <w:r>
-        <w:rPr>
-          <w:sz w:val="24"/>
-          <w:szCs w:val="24"/>
-        </w:rPr>
-        <w:t>, life itself is a dangerous game. Let's embrace the unpredictability</w:t>
+        <w:t xml:space="preserve">: </w:t>
+      </w:r>
+      <w:r>
+        <w:rPr>
+          <w:sz w:val="24"/>
+          <w:szCs w:val="24"/>
+        </w:rPr>
+        <w:t>I love you too, let's continue the adventure in the bed</w:t>
       </w:r>
       <w:r>
         <w:rPr>
@@ -2171,136 +2706,477 @@
           <w:szCs w:val="24"/>
         </w:rPr>
       </w:pPr>
-    </w:p>
-    <w:p>
-      <w:pPr>
-        <w:rPr>
-          <w:sz w:val="24"/>
-          <w:szCs w:val="24"/>
-        </w:rPr>
-      </w:pPr>
-      <w:r>
-        <w:rPr>
+      <w:r>
+        <w:rPr>
+          <w:sz w:val="24"/>
+          <w:szCs w:val="24"/>
+        </w:rPr>
+        <w:t>Jammy: Bamni, I don’t feel so good…</w:t>
+      </w:r>
+    </w:p>
+    <w:p>
+      <w:pPr>
+        <w:rPr>
+          <w:sz w:val="24"/>
+          <w:szCs w:val="24"/>
+        </w:rPr>
+      </w:pPr>
+      <w:r>
+        <w:rPr>
+          <w:sz w:val="24"/>
+          <w:szCs w:val="24"/>
+        </w:rPr>
+        <w:t>Bamni: it’s ok, just come with me.</w:t>
+      </w:r>
+    </w:p>
+    <w:p>
+      <w:pPr>
+        <w:rPr>
+          <w:sz w:val="24"/>
+          <w:szCs w:val="24"/>
+        </w:rPr>
+      </w:pPr>
+      <w:r>
+        <w:rPr>
+          <w:sz w:val="24"/>
+          <w:szCs w:val="24"/>
+        </w:rPr>
+        <w:t>Jammy: (</w:t>
+      </w:r>
+      <w:r>
+        <w:rPr>
+          <w:sz w:val="24"/>
+          <w:szCs w:val="24"/>
+        </w:rPr>
+        <w:t>passing out</w:t>
+      </w:r>
+      <w:r>
+        <w:rPr>
+          <w:sz w:val="24"/>
+          <w:szCs w:val="24"/>
+        </w:rPr>
+        <w:t>)…</w:t>
+      </w:r>
+    </w:p>
+    <w:p>
+      <w:pPr>
+        <w:rPr>
+          <w:sz w:val="24"/>
+          <w:szCs w:val="24"/>
+          <w:rtl/>
+        </w:rPr>
+      </w:pPr>
+      <w:r>
+        <w:rPr>
+          <w:sz w:val="24"/>
+          <w:szCs w:val="24"/>
+        </w:rPr>
+        <w:t>Bamni</w:t>
+      </w:r>
+      <w:r>
+        <w:rPr>
+          <w:sz w:val="24"/>
+          <w:szCs w:val="24"/>
+        </w:rPr>
+        <w:t xml:space="preserve">: </w:t>
+      </w:r>
+      <w:r>
+        <w:rPr>
+          <w:sz w:val="24"/>
+          <w:szCs w:val="24"/>
+        </w:rPr>
+        <w:t>Don't worry, he's just taking a nap, can you point me to the bed?</w:t>
+      </w:r>
+    </w:p>
+    <w:p>
+      <w:pPr>
+        <w:rPr>
+          <w:sz w:val="24"/>
+          <w:szCs w:val="24"/>
+          <w:rtl/>
+        </w:rPr>
+      </w:pPr>
+      <w:r>
+        <w:rPr>
+          <w:rFonts w:hint="cs"/>
+          <w:sz w:val="24"/>
+          <w:szCs w:val="24"/>
+        </w:rPr>
+        <w:t>B</w:t>
+      </w:r>
+      <w:r>
+        <w:rPr>
+          <w:sz w:val="24"/>
+          <w:szCs w:val="24"/>
+        </w:rPr>
+        <w:t xml:space="preserve">amni: </w:t>
+      </w:r>
+      <w:r>
+        <w:rPr>
+          <w:sz w:val="24"/>
+          <w:szCs w:val="24"/>
+        </w:rPr>
+        <w:t>Excellent! I'll take care of him until he wakes up, don't worry he and I are going to have fun!</w:t>
+      </w:r>
+    </w:p>
+    <w:p>
+      <w:pPr>
+        <w:rPr>
+          <w:sz w:val="24"/>
+          <w:szCs w:val="24"/>
+          <w:rtl/>
+        </w:rPr>
+      </w:pPr>
+    </w:p>
+    <w:p>
+      <w:pPr>
+        <w:rPr>
+          <w:b/>
+          <w:bCs/>
+          <w:sz w:val="24"/>
+          <w:szCs w:val="24"/>
+        </w:rPr>
+      </w:pPr>
+      <w:r>
+        <w:rPr>
+          <w:b/>
+          <w:bCs/>
+          <w:sz w:val="24"/>
+          <w:szCs w:val="24"/>
+          <w:highlight w:val="yellow"/>
+        </w:rPr>
+        <w:t xml:space="preserve">Episode </w:t>
+      </w:r>
+      <w:r>
+        <w:rPr>
+          <w:rFonts w:hint="cs"/>
+          <w:b/>
+          <w:bCs/>
+          <w:sz w:val="24"/>
+          <w:szCs w:val="24"/>
+          <w:highlight w:val="yellow"/>
+          <w:rtl/>
+        </w:rPr>
+        <w:t>5</w:t>
+      </w:r>
+      <w:r>
+        <w:rPr>
+          <w:b/>
+          <w:bCs/>
+          <w:sz w:val="24"/>
+          <w:szCs w:val="24"/>
+          <w:highlight w:val="yellow"/>
+        </w:rPr>
+        <w:t xml:space="preserve">: </w:t>
+      </w:r>
+      <w:r>
+        <w:rPr>
+          <w:rFonts w:hint="cs"/>
+          <w:b/>
+          <w:bCs/>
+          <w:sz w:val="24"/>
+          <w:szCs w:val="24"/>
+          <w:highlight w:val="yellow"/>
+        </w:rPr>
+        <w:t>D</w:t>
+      </w:r>
+      <w:r>
+        <w:rPr>
+          <w:b/>
+          <w:bCs/>
+          <w:sz w:val="24"/>
+          <w:szCs w:val="24"/>
+          <w:highlight w:val="yellow"/>
+        </w:rPr>
+        <w:t xml:space="preserve">angerous </w:t>
+      </w:r>
+      <w:r>
+        <w:rPr>
+          <w:rFonts w:hint="cs"/>
+          <w:b/>
+          <w:bCs/>
+          <w:sz w:val="24"/>
+          <w:szCs w:val="24"/>
+          <w:highlight w:val="yellow"/>
+        </w:rPr>
+        <w:t>G</w:t>
+      </w:r>
+      <w:r>
+        <w:rPr>
+          <w:b/>
+          <w:bCs/>
+          <w:sz w:val="24"/>
+          <w:szCs w:val="24"/>
+          <w:highlight w:val="yellow"/>
+        </w:rPr>
+        <w:t>ame</w:t>
+      </w:r>
+    </w:p>
+    <w:p>
+      <w:pPr>
+        <w:rPr>
+          <w:sz w:val="24"/>
+          <w:szCs w:val="24"/>
+        </w:rPr>
+      </w:pPr>
+      <w:r>
+        <w:rPr>
+          <w:sz w:val="24"/>
+          <w:szCs w:val="24"/>
+        </w:rPr>
+        <w:t>Bamni: Hello kids, today we are going to learn a really great game! cops and robbers.</w:t>
+      </w:r>
+    </w:p>
+    <w:p>
+      <w:pPr>
+        <w:rPr>
+          <w:sz w:val="24"/>
+          <w:szCs w:val="24"/>
+        </w:rPr>
+      </w:pPr>
+      <w:r>
+        <w:rPr>
+          <w:sz w:val="24"/>
+          <w:szCs w:val="24"/>
+        </w:rPr>
+        <w:t>Bamni: In this game one group of children play the role of policemen and the other play as thieves.</w:t>
+      </w:r>
+    </w:p>
+    <w:p>
+      <w:pPr>
+        <w:rPr>
+          <w:sz w:val="24"/>
+          <w:szCs w:val="24"/>
+        </w:rPr>
+      </w:pPr>
+      <w:r>
+        <w:rPr>
+          <w:sz w:val="24"/>
+          <w:szCs w:val="24"/>
+        </w:rPr>
+        <w:t>Bamni: The goal of each of the teams is to take down the other.</w:t>
+      </w:r>
+    </w:p>
+    <w:p>
+      <w:pPr>
+        <w:rPr>
+          <w:sz w:val="24"/>
+          <w:szCs w:val="24"/>
+        </w:rPr>
+      </w:pPr>
+      <w:r>
+        <w:rPr>
+          <w:rFonts w:hint="cs"/>
+          <w:sz w:val="24"/>
+          <w:szCs w:val="24"/>
+        </w:rPr>
+        <w:t>J</w:t>
+      </w:r>
+      <w:r>
+        <w:rPr>
+          <w:sz w:val="24"/>
+          <w:szCs w:val="24"/>
+        </w:rPr>
+        <w:t>ammy</w:t>
+      </w:r>
+      <w:r>
+        <w:rPr>
+          <w:sz w:val="24"/>
+          <w:szCs w:val="24"/>
+        </w:rPr>
+        <w:t>: I want to be the thief</w:t>
+      </w:r>
+      <w:r>
+        <w:rPr>
+          <w:sz w:val="24"/>
+          <w:szCs w:val="24"/>
+        </w:rPr>
+        <w:t>!</w:t>
+      </w:r>
+    </w:p>
+    <w:p>
+      <w:pPr>
+        <w:rPr>
+          <w:sz w:val="24"/>
+          <w:szCs w:val="24"/>
+        </w:rPr>
+      </w:pPr>
+      <w:r>
+        <w:rPr>
+          <w:sz w:val="24"/>
+          <w:szCs w:val="24"/>
+        </w:rPr>
+        <w:t xml:space="preserve">Bamni: Ok kids let's start playing, I'm the thief and </w:t>
+      </w:r>
+      <w:r>
+        <w:rPr>
+          <w:rFonts w:hint="cs"/>
+          <w:sz w:val="24"/>
+          <w:szCs w:val="24"/>
+        </w:rPr>
+        <w:t>J</w:t>
+      </w:r>
+      <w:r>
+        <w:rPr>
+          <w:sz w:val="24"/>
+          <w:szCs w:val="24"/>
+        </w:rPr>
+        <w:t>ammy</w:t>
+      </w:r>
+      <w:r>
+        <w:rPr>
+          <w:sz w:val="24"/>
+          <w:szCs w:val="24"/>
+        </w:rPr>
+        <w:t xml:space="preserve"> is</w:t>
+      </w:r>
+      <w:r>
+        <w:rPr>
+          <w:sz w:val="24"/>
+          <w:szCs w:val="24"/>
+        </w:rPr>
+        <w:t xml:space="preserve"> </w:t>
+      </w:r>
+      <w:r>
+        <w:rPr>
+          <w:sz w:val="24"/>
+          <w:szCs w:val="24"/>
+        </w:rPr>
+        <w:t>the policeman.</w:t>
+      </w:r>
+    </w:p>
+    <w:p>
+      <w:pPr>
+        <w:rPr>
+          <w:sz w:val="24"/>
+          <w:szCs w:val="24"/>
+        </w:rPr>
+      </w:pPr>
+      <w:r>
+        <w:rPr>
+          <w:rFonts w:hint="cs"/>
+          <w:sz w:val="24"/>
+          <w:szCs w:val="24"/>
+        </w:rPr>
+        <w:t>J</w:t>
+      </w:r>
+      <w:r>
+        <w:rPr>
+          <w:sz w:val="24"/>
+          <w:szCs w:val="24"/>
+        </w:rPr>
+        <w:t>ammy</w:t>
+      </w:r>
+      <w:r>
+        <w:rPr>
+          <w:sz w:val="24"/>
+          <w:szCs w:val="24"/>
+        </w:rPr>
+        <w:t>: Bamni... I wanted to be</w:t>
+      </w:r>
+      <w:r>
+        <w:rPr>
+          <w:sz w:val="24"/>
+          <w:szCs w:val="24"/>
+        </w:rPr>
+        <w:t>..</w:t>
+      </w:r>
+    </w:p>
+    <w:p>
+      <w:pPr>
+        <w:rPr>
+          <w:sz w:val="24"/>
+          <w:szCs w:val="24"/>
+        </w:rPr>
+      </w:pPr>
+      <w:r>
+        <w:rPr>
+          <w:sz w:val="24"/>
+          <w:szCs w:val="24"/>
+        </w:rPr>
+        <w:t>Ba</w:t>
+      </w:r>
+      <w:r>
+        <w:rPr>
+          <w:sz w:val="24"/>
+          <w:szCs w:val="24"/>
+        </w:rPr>
+        <w:t>m</w:t>
+      </w:r>
+      <w:r>
+        <w:rPr>
+          <w:sz w:val="24"/>
+          <w:szCs w:val="24"/>
+        </w:rPr>
+        <w:t xml:space="preserve">ni: Here you take the </w:t>
+      </w:r>
+      <w:r>
+        <w:rPr>
+          <w:sz w:val="24"/>
+          <w:szCs w:val="24"/>
+        </w:rPr>
+        <w:t>gun</w:t>
+      </w:r>
+      <w:r>
+        <w:rPr>
+          <w:sz w:val="24"/>
+          <w:szCs w:val="24"/>
+        </w:rPr>
+        <w:t xml:space="preserve"> and I will try to come at you from behind with a knife.</w:t>
+      </w:r>
+    </w:p>
+    <w:p>
+      <w:pPr>
+        <w:rPr>
+          <w:sz w:val="24"/>
+          <w:szCs w:val="24"/>
+        </w:rPr>
+      </w:pPr>
+      <w:r>
+        <w:rPr>
+          <w:rFonts w:hint="cs"/>
           <w:sz w:val="24"/>
           <w:szCs w:val="24"/>
         </w:rPr>
         <w:lastRenderedPageBreak/>
-        <w:t>Bamni</w:t>
-      </w:r>
-      <w:r>
-        <w:rPr>
-          <w:sz w:val="24"/>
-          <w:szCs w:val="24"/>
-        </w:rPr>
-        <w:t>: Ah, my insightful companions, prepare yourselves for a journey into the unexpected twists of reality</w:t>
-      </w:r>
-      <w:r>
-        <w:rPr>
-          <w:rFonts w:cs="Arial"/>
-          <w:sz w:val="24"/>
-          <w:szCs w:val="24"/>
-          <w:rtl/>
-        </w:rPr>
-        <w:t>!</w:t>
-      </w:r>
-    </w:p>
-    <w:p>
-      <w:pPr>
-        <w:rPr>
-          <w:sz w:val="24"/>
-          <w:szCs w:val="24"/>
-        </w:rPr>
-      </w:pPr>
-    </w:p>
-    <w:p>
-      <w:pPr>
-        <w:rPr>
-          <w:sz w:val="24"/>
-          <w:szCs w:val="24"/>
-        </w:rPr>
-      </w:pPr>
-      <w:r>
-        <w:rPr>
-          <w:sz w:val="24"/>
-          <w:szCs w:val="24"/>
-        </w:rPr>
-        <w:t>Episode 4: Tea Party Hallucinations</w:t>
-      </w:r>
-    </w:p>
-    <w:p>
-      <w:pPr>
-        <w:rPr>
-          <w:sz w:val="24"/>
-          <w:szCs w:val="24"/>
-        </w:rPr>
-      </w:pPr>
-    </w:p>
-    <w:p>
-      <w:pPr>
-        <w:rPr>
-          <w:sz w:val="24"/>
-          <w:szCs w:val="24"/>
-        </w:rPr>
-      </w:pPr>
-      <w:r>
-        <w:rPr>
-          <w:sz w:val="24"/>
-          <w:szCs w:val="24"/>
-        </w:rPr>
-        <w:t>Bamni</w:t>
-      </w:r>
-      <w:r>
-        <w:rPr>
-          <w:sz w:val="24"/>
-          <w:szCs w:val="24"/>
-        </w:rPr>
-        <w:t xml:space="preserve">: Step right up, little ones, to </w:t>
-      </w:r>
-      <w:r>
-        <w:rPr>
-          <w:sz w:val="24"/>
-          <w:szCs w:val="24"/>
-        </w:rPr>
-        <w:t>Bamni</w:t>
-      </w:r>
-      <w:r>
-        <w:rPr>
-          <w:sz w:val="24"/>
-          <w:szCs w:val="24"/>
-        </w:rPr>
-        <w:t>'s Enchanted Tea Party! Today, we dive into the mystic abyss of hallucinatory delights. Prepare for a journey that will twist your senses like never before</w:t>
-      </w:r>
-      <w:r>
-        <w:rPr>
-          <w:rFonts w:cs="Arial"/>
-          <w:sz w:val="24"/>
-          <w:szCs w:val="24"/>
-          <w:rtl/>
-        </w:rPr>
-        <w:t>!</w:t>
-      </w:r>
-    </w:p>
-    <w:p>
-      <w:pPr>
-        <w:rPr>
-          <w:sz w:val="24"/>
-          <w:szCs w:val="24"/>
-        </w:rPr>
-      </w:pPr>
-    </w:p>
-    <w:p>
-      <w:pPr>
-        <w:rPr>
-          <w:sz w:val="24"/>
-          <w:szCs w:val="24"/>
-        </w:rPr>
-      </w:pPr>
-      <w:r>
-        <w:rPr>
-          <w:sz w:val="24"/>
-          <w:szCs w:val="24"/>
-        </w:rPr>
-        <w:t>Jammy</w:t>
+        <w:t>J</w:t>
+      </w:r>
+      <w:r>
+        <w:rPr>
+          <w:sz w:val="24"/>
+          <w:szCs w:val="24"/>
+        </w:rPr>
+        <w:t>ammy</w:t>
+      </w:r>
+      <w:r>
+        <w:rPr>
+          <w:sz w:val="24"/>
+          <w:szCs w:val="24"/>
+        </w:rPr>
+        <w:t>: What is this, Bamni is it a real gun?</w:t>
+      </w:r>
+    </w:p>
+    <w:p>
+      <w:pPr>
+        <w:rPr>
+          <w:sz w:val="24"/>
+          <w:szCs w:val="24"/>
+        </w:rPr>
+      </w:pPr>
+      <w:r>
+        <w:rPr>
+          <w:rFonts w:hint="cs"/>
+          <w:sz w:val="24"/>
+          <w:szCs w:val="24"/>
+        </w:rPr>
+        <w:t>J</w:t>
+      </w:r>
+      <w:r>
+        <w:rPr>
+          <w:sz w:val="24"/>
+          <w:szCs w:val="24"/>
+        </w:rPr>
+        <w:t>ammy</w:t>
       </w:r>
       <w:r>
         <w:rPr>
@@ -2314,21 +3190,474 @@
           <w:sz w:val="24"/>
           <w:szCs w:val="24"/>
         </w:rPr>
-        <w:t>Bamni</w:t>
-      </w:r>
-      <w:r>
-        <w:rPr>
-          <w:sz w:val="24"/>
-          <w:szCs w:val="24"/>
-        </w:rPr>
-        <w:t>, what's in this tea? It's affecting me</w:t>
-      </w:r>
-      <w:r>
-        <w:rPr>
-          <w:rFonts w:cs="Arial"/>
-          <w:sz w:val="24"/>
-          <w:szCs w:val="24"/>
-          <w:rtl/>
+        <w:t xml:space="preserve">And </w:t>
+      </w:r>
+      <w:r>
+        <w:rPr>
+          <w:sz w:val="24"/>
+          <w:szCs w:val="24"/>
+        </w:rPr>
+        <w:t>t</w:t>
+      </w:r>
+      <w:r>
+        <w:rPr>
+          <w:sz w:val="24"/>
+          <w:szCs w:val="24"/>
+        </w:rPr>
+        <w:t>his knife doesn't look like a toy knife to me...</w:t>
+      </w:r>
+    </w:p>
+    <w:p>
+      <w:pPr>
+        <w:rPr>
+          <w:sz w:val="24"/>
+          <w:szCs w:val="24"/>
+        </w:rPr>
+      </w:pPr>
+      <w:r>
+        <w:rPr>
+          <w:sz w:val="24"/>
+          <w:szCs w:val="24"/>
+        </w:rPr>
+        <w:t xml:space="preserve">Bamni: Don't talk nonsense </w:t>
+      </w:r>
+      <w:r>
+        <w:rPr>
+          <w:rFonts w:hint="cs"/>
+          <w:sz w:val="24"/>
+          <w:szCs w:val="24"/>
+        </w:rPr>
+        <w:t>J</w:t>
+      </w:r>
+      <w:r>
+        <w:rPr>
+          <w:sz w:val="24"/>
+          <w:szCs w:val="24"/>
+        </w:rPr>
+        <w:t>ammy</w:t>
+      </w:r>
+      <w:r>
+        <w:rPr>
+          <w:sz w:val="24"/>
+          <w:szCs w:val="24"/>
+        </w:rPr>
+        <w:t xml:space="preserve"> </w:t>
+      </w:r>
+      <w:r>
+        <w:rPr>
+          <w:sz w:val="24"/>
+          <w:szCs w:val="24"/>
+        </w:rPr>
+        <w:t>it's the most fun when you play for real.</w:t>
+      </w:r>
+    </w:p>
+    <w:p>
+      <w:pPr>
+        <w:rPr>
+          <w:sz w:val="24"/>
+          <w:szCs w:val="24"/>
+        </w:rPr>
+      </w:pPr>
+      <w:r>
+        <w:rPr>
+          <w:rFonts w:hint="cs"/>
+          <w:sz w:val="24"/>
+          <w:szCs w:val="24"/>
+        </w:rPr>
+        <w:t>J</w:t>
+      </w:r>
+      <w:r>
+        <w:rPr>
+          <w:sz w:val="24"/>
+          <w:szCs w:val="24"/>
+        </w:rPr>
+        <w:t>ammy</w:t>
+      </w:r>
+      <w:r>
+        <w:rPr>
+          <w:sz w:val="24"/>
+          <w:szCs w:val="24"/>
+        </w:rPr>
+        <w:t>: We can get killed!</w:t>
+      </w:r>
+    </w:p>
+    <w:p>
+      <w:pPr>
+        <w:rPr>
+          <w:sz w:val="24"/>
+          <w:szCs w:val="24"/>
+        </w:rPr>
+      </w:pPr>
+      <w:r>
+        <w:rPr>
+          <w:sz w:val="24"/>
+          <w:szCs w:val="24"/>
+        </w:rPr>
+        <w:t>Bamni: Nothing will happen to you if you win, that's the goal, to take each other down.</w:t>
+      </w:r>
+    </w:p>
+    <w:p>
+      <w:pPr>
+        <w:rPr>
+          <w:sz w:val="24"/>
+          <w:szCs w:val="24"/>
+        </w:rPr>
+      </w:pPr>
+      <w:r>
+        <w:rPr>
+          <w:rFonts w:hint="cs"/>
+          <w:sz w:val="24"/>
+          <w:szCs w:val="24"/>
+        </w:rPr>
+        <w:t>J</w:t>
+      </w:r>
+      <w:r>
+        <w:rPr>
+          <w:sz w:val="24"/>
+          <w:szCs w:val="24"/>
+        </w:rPr>
+        <w:t>ammy</w:t>
+      </w:r>
+      <w:r>
+        <w:rPr>
+          <w:sz w:val="24"/>
+          <w:szCs w:val="24"/>
+        </w:rPr>
+        <w:t>: Bamni</w:t>
+      </w:r>
+      <w:r>
+        <w:rPr>
+          <w:sz w:val="24"/>
+          <w:szCs w:val="24"/>
+        </w:rPr>
+        <w:t xml:space="preserve"> </w:t>
+      </w:r>
+      <w:r>
+        <w:rPr>
+          <w:sz w:val="24"/>
+          <w:szCs w:val="24"/>
+        </w:rPr>
+        <w:t>you are crazy! I don't want to play, Bamni!</w:t>
+      </w:r>
+    </w:p>
+    <w:p>
+      <w:pPr>
+        <w:rPr>
+          <w:sz w:val="24"/>
+          <w:szCs w:val="24"/>
+        </w:rPr>
+      </w:pPr>
+      <w:r>
+        <w:rPr>
+          <w:sz w:val="24"/>
+          <w:szCs w:val="24"/>
+        </w:rPr>
+        <w:t>Bamni: If you don't play then you can't win, don't make it too easy, it ruins all the fun.</w:t>
+      </w:r>
+    </w:p>
+    <w:p>
+      <w:pPr>
+        <w:rPr>
+          <w:sz w:val="24"/>
+          <w:szCs w:val="24"/>
+        </w:rPr>
+      </w:pPr>
+      <w:r>
+        <w:rPr>
+          <w:sz w:val="24"/>
+          <w:szCs w:val="24"/>
+        </w:rPr>
+        <w:t>Bamni: Aim the gun at me!</w:t>
+      </w:r>
+    </w:p>
+    <w:p>
+      <w:pPr>
+        <w:rPr>
+          <w:sz w:val="24"/>
+          <w:szCs w:val="24"/>
+        </w:rPr>
+      </w:pPr>
+      <w:r>
+        <w:rPr>
+          <w:rFonts w:hint="cs"/>
+          <w:sz w:val="24"/>
+          <w:szCs w:val="24"/>
+        </w:rPr>
+        <w:t>J</w:t>
+      </w:r>
+      <w:r>
+        <w:rPr>
+          <w:sz w:val="24"/>
+          <w:szCs w:val="24"/>
+        </w:rPr>
+        <w:t>ammy</w:t>
+      </w:r>
+      <w:r>
+        <w:rPr>
+          <w:sz w:val="24"/>
+          <w:szCs w:val="24"/>
+        </w:rPr>
+        <w:t>: No Bamni, I</w:t>
+      </w:r>
+      <w:r>
+        <w:rPr>
+          <w:sz w:val="24"/>
+          <w:szCs w:val="24"/>
+        </w:rPr>
+        <w:t xml:space="preserve"> won’t</w:t>
+      </w:r>
+      <w:r>
+        <w:rPr>
+          <w:sz w:val="24"/>
+          <w:szCs w:val="24"/>
+        </w:rPr>
+        <w:t xml:space="preserve"> play like that.</w:t>
+      </w:r>
+    </w:p>
+    <w:p>
+      <w:pPr>
+        <w:rPr>
+          <w:sz w:val="24"/>
+          <w:szCs w:val="24"/>
+        </w:rPr>
+      </w:pPr>
+      <w:r>
+        <w:rPr>
+          <w:sz w:val="24"/>
+          <w:szCs w:val="24"/>
+        </w:rPr>
+        <w:t>Bamni: Aim the gun at me now or die.</w:t>
+      </w:r>
+    </w:p>
+    <w:p>
+      <w:pPr>
+        <w:rPr>
+          <w:sz w:val="24"/>
+          <w:szCs w:val="24"/>
+        </w:rPr>
+      </w:pPr>
+      <w:r>
+        <w:rPr>
+          <w:rFonts w:hint="cs"/>
+          <w:sz w:val="24"/>
+          <w:szCs w:val="24"/>
+        </w:rPr>
+        <w:t>J</w:t>
+      </w:r>
+      <w:r>
+        <w:rPr>
+          <w:sz w:val="24"/>
+          <w:szCs w:val="24"/>
+        </w:rPr>
+        <w:t>ammy</w:t>
+      </w:r>
+      <w:r>
+        <w:rPr>
+          <w:sz w:val="24"/>
+          <w:szCs w:val="24"/>
+        </w:rPr>
+        <w:t>: No Bamni no please</w:t>
+      </w:r>
+      <w:r>
+        <w:rPr>
+          <w:sz w:val="24"/>
+          <w:szCs w:val="24"/>
+        </w:rPr>
+        <w:t>,</w:t>
+      </w:r>
+      <w:r>
+        <w:rPr>
+          <w:sz w:val="24"/>
+          <w:szCs w:val="24"/>
+        </w:rPr>
+        <w:t xml:space="preserve"> I don't want please God I don't want</w:t>
+      </w:r>
+      <w:r>
+        <w:rPr>
+          <w:sz w:val="24"/>
+          <w:szCs w:val="24"/>
+        </w:rPr>
+        <w:t>……..</w:t>
+      </w:r>
+    </w:p>
+    <w:p>
+      <w:pPr>
+        <w:rPr>
+          <w:sz w:val="24"/>
+          <w:szCs w:val="24"/>
+        </w:rPr>
+      </w:pPr>
+    </w:p>
+    <w:p>
+      <w:pPr>
+        <w:rPr>
+          <w:b/>
+          <w:bCs/>
+          <w:sz w:val="24"/>
+          <w:szCs w:val="24"/>
+          <w:rtl/>
+        </w:rPr>
+      </w:pPr>
+      <w:r>
+        <w:rPr>
+          <w:b/>
+          <w:bCs/>
+          <w:sz w:val="24"/>
+          <w:szCs w:val="24"/>
+          <w:highlight w:val="yellow"/>
+        </w:rPr>
+        <w:t xml:space="preserve">Episode </w:t>
+      </w:r>
+      <w:r>
+        <w:rPr>
+          <w:b/>
+          <w:bCs/>
+          <w:sz w:val="24"/>
+          <w:szCs w:val="24"/>
+          <w:highlight w:val="yellow"/>
+        </w:rPr>
+        <w:t>6</w:t>
+      </w:r>
+      <w:r>
+        <w:rPr>
+          <w:b/>
+          <w:bCs/>
+          <w:sz w:val="24"/>
+          <w:szCs w:val="24"/>
+          <w:highlight w:val="yellow"/>
+        </w:rPr>
+        <w:t>: clean up a mess</w:t>
+      </w:r>
+    </w:p>
+    <w:p>
+      <w:pPr>
+        <w:rPr>
+          <w:sz w:val="24"/>
+          <w:szCs w:val="24"/>
+        </w:rPr>
+      </w:pPr>
+      <w:r>
+        <w:rPr>
+          <w:sz w:val="24"/>
+          <w:szCs w:val="24"/>
+        </w:rPr>
+        <w:t>Bamni: He didn't treat me well at all.</w:t>
+      </w:r>
+    </w:p>
+    <w:p>
+      <w:pPr>
+        <w:rPr>
+          <w:sz w:val="24"/>
+          <w:szCs w:val="24"/>
+        </w:rPr>
+      </w:pPr>
+      <w:r>
+        <w:rPr>
+          <w:sz w:val="24"/>
+          <w:szCs w:val="24"/>
+        </w:rPr>
+        <w:t>Bamni: He did it on purpose, he always says just and does it to me on purpose.</w:t>
+      </w:r>
+    </w:p>
+    <w:p>
+      <w:pPr>
+        <w:rPr>
+          <w:sz w:val="24"/>
+          <w:szCs w:val="24"/>
+        </w:rPr>
+      </w:pPr>
+      <w:r>
+        <w:rPr>
+          <w:sz w:val="24"/>
+          <w:szCs w:val="24"/>
+        </w:rPr>
+        <w:t>We're helping the police build a story, if you think he did it alone.</w:t>
+      </w:r>
+    </w:p>
+    <w:p>
+      <w:pPr>
+        <w:rPr>
+          <w:sz w:val="24"/>
+          <w:szCs w:val="24"/>
+        </w:rPr>
+      </w:pPr>
+      <w:r>
+        <w:rPr>
+          <w:sz w:val="24"/>
+          <w:szCs w:val="24"/>
+        </w:rPr>
+        <w:t>Bamni: Just need to clean the knife from my fingerprints and put it in his hand.</w:t>
+      </w:r>
+    </w:p>
+    <w:p>
+      <w:pPr>
+        <w:rPr>
+          <w:sz w:val="24"/>
+          <w:szCs w:val="24"/>
+        </w:rPr>
+      </w:pPr>
+      <w:r>
+        <w:rPr>
+          <w:sz w:val="24"/>
+          <w:szCs w:val="24"/>
+        </w:rPr>
+        <w:t>Bamni: It is important to remember to clean up the evidence after committing such an act.</w:t>
+      </w:r>
+    </w:p>
+    <w:p>
+      <w:pPr>
+        <w:rPr>
+          <w:sz w:val="24"/>
+          <w:szCs w:val="24"/>
+        </w:rPr>
+      </w:pPr>
+      <w:r>
+        <w:rPr>
+          <w:sz w:val="24"/>
+          <w:szCs w:val="24"/>
+        </w:rPr>
+        <w:t>Bamni: You are the evidence...</w:t>
+      </w:r>
+    </w:p>
+    <w:p>
+      <w:pPr>
+        <w:rPr>
+          <w:sz w:val="24"/>
+          <w:szCs w:val="24"/>
+        </w:rPr>
+      </w:pPr>
+      <w:r>
+        <w:rPr>
+          <w:sz w:val="24"/>
+          <w:szCs w:val="24"/>
+        </w:rPr>
+        <w:t>Bamni: I know what you</w:t>
+      </w:r>
+      <w:r>
+        <w:rPr>
+          <w:sz w:val="24"/>
+          <w:szCs w:val="24"/>
+        </w:rPr>
+        <w:t>’</w:t>
+      </w:r>
+      <w:r>
+        <w:rPr>
+          <w:sz w:val="24"/>
+          <w:szCs w:val="24"/>
+        </w:rPr>
+        <w:t>re</w:t>
+      </w:r>
+      <w:r>
+        <w:rPr>
+          <w:sz w:val="24"/>
+          <w:szCs w:val="24"/>
+        </w:rPr>
+        <w:t xml:space="preserve"> thinking</w:t>
+      </w:r>
+      <w:r>
+        <w:rPr>
+          <w:sz w:val="24"/>
+          <w:szCs w:val="24"/>
         </w:rPr>
         <w:t>.</w:t>
       </w:r>
@@ -2340,327 +3669,283 @@
           <w:szCs w:val="24"/>
         </w:rPr>
       </w:pPr>
-    </w:p>
-    <w:p>
-      <w:pPr>
-        <w:rPr>
-          <w:sz w:val="24"/>
-          <w:szCs w:val="24"/>
-        </w:rPr>
-      </w:pPr>
-      <w:r>
-        <w:rPr>
-          <w:sz w:val="24"/>
-          <w:szCs w:val="24"/>
-        </w:rPr>
-        <w:t>Bamni</w:t>
-      </w:r>
-      <w:r>
-        <w:rPr>
-          <w:sz w:val="24"/>
-          <w:szCs w:val="24"/>
-        </w:rPr>
-        <w:t xml:space="preserve">: Merely a sprinkle of wonder, my dear </w:t>
-      </w:r>
-      <w:r>
-        <w:rPr>
-          <w:sz w:val="24"/>
-          <w:szCs w:val="24"/>
-        </w:rPr>
-        <w:t>Jammy</w:t>
-      </w:r>
-      <w:r>
-        <w:rPr>
-          <w:sz w:val="24"/>
-          <w:szCs w:val="24"/>
-        </w:rPr>
-        <w:t>. (sips tea) Immerse yourselves in the magic. Children, behold the fantastic illusions swirling around us</w:t>
-      </w:r>
-      <w:r>
-        <w:rPr>
-          <w:rFonts w:cs="Arial"/>
-          <w:sz w:val="24"/>
-          <w:szCs w:val="24"/>
-          <w:rtl/>
-        </w:rPr>
-        <w:t>.</w:t>
-      </w:r>
-    </w:p>
-    <w:p>
-      <w:pPr>
-        <w:rPr>
-          <w:sz w:val="24"/>
-          <w:szCs w:val="24"/>
-        </w:rPr>
-      </w:pPr>
-    </w:p>
-    <w:p>
-      <w:pPr>
-        <w:rPr>
-          <w:sz w:val="24"/>
-          <w:szCs w:val="24"/>
-        </w:rPr>
-      </w:pPr>
-      <w:r>
-        <w:rPr>
-          <w:sz w:val="24"/>
-          <w:szCs w:val="24"/>
-        </w:rPr>
-        <w:t>Jammy</w:t>
-      </w:r>
-      <w:r>
-        <w:rPr>
-          <w:sz w:val="24"/>
-          <w:szCs w:val="24"/>
+      <w:r>
+        <w:rPr>
+          <w:sz w:val="24"/>
+          <w:szCs w:val="24"/>
+        </w:rPr>
+        <w:t>Bamni: He pushed me to do it.</w:t>
+      </w:r>
+    </w:p>
+    <w:p>
+      <w:pPr>
+        <w:rPr>
+          <w:sz w:val="24"/>
+          <w:szCs w:val="24"/>
+        </w:rPr>
+      </w:pPr>
+      <w:r>
+        <w:rPr>
+          <w:sz w:val="24"/>
+          <w:szCs w:val="24"/>
+        </w:rPr>
+        <w:t xml:space="preserve">Bamni: Your </w:t>
+      </w:r>
+      <w:r>
+        <w:rPr>
+          <w:sz w:val="24"/>
+          <w:szCs w:val="24"/>
+        </w:rPr>
+        <w:t>blood</w:t>
+      </w:r>
+      <w:r>
+        <w:rPr>
+          <w:sz w:val="24"/>
+          <w:szCs w:val="24"/>
+        </w:rPr>
+        <w:t xml:space="preserve"> is </w:t>
+      </w:r>
+      <w:r>
+        <w:rPr>
+          <w:sz w:val="24"/>
+          <w:szCs w:val="24"/>
+        </w:rPr>
+        <w:t>on</w:t>
+      </w:r>
+      <w:r>
+        <w:rPr>
+          <w:sz w:val="24"/>
+          <w:szCs w:val="24"/>
+        </w:rPr>
+        <w:t xml:space="preserve"> his hands.</w:t>
+      </w:r>
+    </w:p>
+    <w:p>
+      <w:pPr>
+        <w:rPr>
+          <w:sz w:val="24"/>
+          <w:szCs w:val="24"/>
+        </w:rPr>
+      </w:pPr>
+      <w:r>
+        <w:rPr>
+          <w:sz w:val="24"/>
+          <w:szCs w:val="24"/>
+        </w:rPr>
+        <w:t xml:space="preserve">Bamni: He was nothing from the beginning and </w:t>
+      </w:r>
+      <w:r>
+        <w:rPr>
+          <w:sz w:val="24"/>
+          <w:szCs w:val="24"/>
+        </w:rPr>
+        <w:t xml:space="preserve">now you will die </w:t>
+      </w:r>
+      <w:r>
+        <w:rPr>
+          <w:sz w:val="24"/>
+          <w:szCs w:val="24"/>
+        </w:rPr>
+        <w:t>because of him.</w:t>
+      </w:r>
+    </w:p>
+    <w:p>
+      <w:pPr>
+        <w:rPr>
+          <w:sz w:val="24"/>
+          <w:szCs w:val="24"/>
+        </w:rPr>
+      </w:pPr>
+      <w:r>
+        <w:rPr>
+          <w:sz w:val="24"/>
+          <w:szCs w:val="24"/>
+        </w:rPr>
+        <w:t>Bamni: I'm on my way...</w:t>
+      </w:r>
+    </w:p>
+    <w:p>
+      <w:pPr>
+        <w:rPr>
+          <w:b/>
+          <w:bCs/>
+          <w:sz w:val="24"/>
+          <w:szCs w:val="24"/>
+        </w:rPr>
+      </w:pPr>
+      <w:r>
+        <w:rPr>
+          <w:b/>
+          <w:bCs/>
+          <w:sz w:val="24"/>
+          <w:szCs w:val="24"/>
+          <w:highlight w:val="yellow"/>
+        </w:rPr>
+        <w:t xml:space="preserve">Episode </w:t>
+      </w:r>
+      <w:r>
+        <w:rPr>
+          <w:b/>
+          <w:bCs/>
+          <w:sz w:val="24"/>
+          <w:szCs w:val="24"/>
+          <w:highlight w:val="yellow"/>
+        </w:rPr>
+        <w:t>7</w:t>
+      </w:r>
+      <w:r>
+        <w:rPr>
+          <w:b/>
+          <w:bCs/>
+          <w:sz w:val="24"/>
+          <w:szCs w:val="24"/>
+          <w:highlight w:val="yellow"/>
         </w:rPr>
         <w:t xml:space="preserve">: </w:t>
       </w:r>
       <w:r>
         <w:rPr>
-          <w:sz w:val="24"/>
-          <w:szCs w:val="24"/>
-        </w:rPr>
-        <w:t>Bamni</w:t>
-      </w:r>
-      <w:r>
-        <w:rPr>
-          <w:sz w:val="24"/>
-          <w:szCs w:val="24"/>
-        </w:rPr>
-        <w:t>, you're playing with their minds. This isn't ethical</w:t>
-      </w:r>
-      <w:r>
-        <w:rPr>
-          <w:rFonts w:cs="Arial"/>
-          <w:sz w:val="24"/>
-          <w:szCs w:val="24"/>
-          <w:rtl/>
-        </w:rPr>
-        <w:t>.</w:t>
-      </w:r>
-    </w:p>
-    <w:p>
-      <w:pPr>
-        <w:rPr>
-          <w:sz w:val="24"/>
-          <w:szCs w:val="24"/>
-        </w:rPr>
-      </w:pPr>
-    </w:p>
-    <w:p>
-      <w:pPr>
-        <w:rPr>
-          <w:sz w:val="24"/>
-          <w:szCs w:val="24"/>
-        </w:rPr>
-      </w:pPr>
-      <w:r>
-        <w:rPr>
-          <w:sz w:val="24"/>
-          <w:szCs w:val="24"/>
-        </w:rPr>
-        <w:t>Bamni</w:t>
-      </w:r>
-      <w:r>
-        <w:rPr>
-          <w:sz w:val="24"/>
-          <w:szCs w:val="24"/>
-        </w:rPr>
-        <w:t>: Ethics, schmethics! The show must captivate. Embrace the bewilderment, kids! On to the next enchanting act</w:t>
-      </w:r>
-      <w:r>
-        <w:rPr>
-          <w:rFonts w:cs="Arial"/>
-          <w:sz w:val="24"/>
-          <w:szCs w:val="24"/>
-          <w:rtl/>
-        </w:rPr>
-        <w:t>!</w:t>
-      </w:r>
-    </w:p>
-    <w:p>
-      <w:pPr>
-        <w:rPr>
-          <w:sz w:val="24"/>
-          <w:szCs w:val="24"/>
-        </w:rPr>
-      </w:pPr>
-    </w:p>
-    <w:p>
-      <w:pPr>
-        <w:rPr>
-          <w:sz w:val="24"/>
-          <w:szCs w:val="24"/>
-        </w:rPr>
-      </w:pPr>
-      <w:r>
-        <w:rPr>
-          <w:sz w:val="24"/>
-          <w:szCs w:val="24"/>
-        </w:rPr>
-        <w:t>Bamni</w:t>
-      </w:r>
-      <w:r>
-        <w:rPr>
-          <w:sz w:val="24"/>
-          <w:szCs w:val="24"/>
-        </w:rPr>
-        <w:t xml:space="preserve">: This, my dear ones, is the magic of </w:t>
-      </w:r>
-      <w:r>
-        <w:rPr>
-          <w:sz w:val="24"/>
-          <w:szCs w:val="24"/>
-        </w:rPr>
-        <w:t>Bamni</w:t>
-      </w:r>
-      <w:r>
-        <w:rPr>
-          <w:sz w:val="24"/>
-          <w:szCs w:val="24"/>
-        </w:rPr>
-        <w:t>'s Enchanted Tea. More wonders await</w:t>
-      </w:r>
-      <w:r>
-        <w:rPr>
-          <w:rFonts w:cs="Arial"/>
-          <w:sz w:val="24"/>
-          <w:szCs w:val="24"/>
-          <w:rtl/>
-        </w:rPr>
-        <w:t>!</w:t>
-      </w:r>
-    </w:p>
-    <w:p>
-      <w:pPr>
-        <w:rPr>
-          <w:sz w:val="24"/>
-          <w:szCs w:val="24"/>
-        </w:rPr>
-      </w:pPr>
-    </w:p>
-    <w:p>
-      <w:pPr>
-        <w:rPr>
-          <w:sz w:val="24"/>
-          <w:szCs w:val="24"/>
-        </w:rPr>
-      </w:pPr>
-      <w:r>
-        <w:rPr>
-          <w:sz w:val="24"/>
-          <w:szCs w:val="24"/>
-        </w:rPr>
-        <w:t>Jammy</w:t>
-      </w:r>
-      <w:r>
-        <w:rPr>
-          <w:sz w:val="24"/>
-          <w:szCs w:val="24"/>
-        </w:rPr>
-        <w:t>: You're treading on dangerous ground</w:t>
-      </w:r>
-      <w:r>
-        <w:rPr>
-          <w:rFonts w:cs="Arial"/>
-          <w:sz w:val="24"/>
-          <w:szCs w:val="24"/>
-          <w:rtl/>
-        </w:rPr>
-        <w:t>.</w:t>
-      </w:r>
-    </w:p>
-    <w:p>
-      <w:pPr>
-        <w:rPr>
-          <w:sz w:val="24"/>
-          <w:szCs w:val="24"/>
-        </w:rPr>
-      </w:pPr>
-    </w:p>
-    <w:p>
-      <w:pPr>
-        <w:rPr>
-          <w:sz w:val="24"/>
-          <w:szCs w:val="24"/>
-        </w:rPr>
-      </w:pPr>
-      <w:r>
-        <w:rPr>
-          <w:sz w:val="24"/>
-          <w:szCs w:val="24"/>
-        </w:rPr>
-        <w:t>Bamni</w:t>
-      </w:r>
-      <w:r>
-        <w:rPr>
-          <w:sz w:val="24"/>
-          <w:szCs w:val="24"/>
-        </w:rPr>
-        <w:t xml:space="preserve">: Danger is my middle name, my </w:t>
-      </w:r>
-      <w:r>
-        <w:rPr>
-          <w:sz w:val="24"/>
-          <w:szCs w:val="24"/>
-        </w:rPr>
-        <w:t>Jammy</w:t>
-      </w:r>
-      <w:r>
-        <w:rPr>
-          <w:sz w:val="24"/>
-          <w:szCs w:val="24"/>
-        </w:rPr>
-        <w:t>. Let the enchantment continue</w:t>
-      </w:r>
-      <w:r>
-        <w:rPr>
-          <w:rFonts w:cs="Arial"/>
-          <w:sz w:val="24"/>
-          <w:szCs w:val="24"/>
-          <w:rtl/>
-        </w:rPr>
-        <w:t>!</w:t>
-      </w:r>
-    </w:p>
-    <w:p>
-      <w:pPr>
-        <w:rPr>
-          <w:sz w:val="24"/>
-          <w:szCs w:val="24"/>
-        </w:rPr>
-      </w:pPr>
-    </w:p>
-    <w:p>
-      <w:pPr>
-        <w:rPr>
-          <w:sz w:val="24"/>
-          <w:szCs w:val="24"/>
-        </w:rPr>
-      </w:pPr>
-      <w:r>
-        <w:rPr>
-          <w:sz w:val="24"/>
-          <w:szCs w:val="24"/>
-        </w:rPr>
-        <w:t>Bamni</w:t>
-      </w:r>
-      <w:r>
-        <w:rPr>
-          <w:sz w:val="24"/>
-          <w:szCs w:val="24"/>
-        </w:rPr>
-        <w:t>: Ah, my inquisitive companions, the secrets of the enchanted tea shall be revealed in due time</w:t>
-      </w:r>
-      <w:r>
-        <w:rPr>
-          <w:rFonts w:cs="Arial"/>
-          <w:sz w:val="24"/>
-          <w:szCs w:val="24"/>
-          <w:rtl/>
-        </w:rPr>
-        <w:t>!</w:t>
-      </w:r>
+          <w:b/>
+          <w:bCs/>
+          <w:sz w:val="24"/>
+          <w:szCs w:val="24"/>
+          <w:highlight w:val="yellow"/>
+        </w:rPr>
+        <w:t>???</w:t>
+      </w:r>
+    </w:p>
+    <w:p>
+      <w:pPr>
+        <w:rPr>
+          <w:sz w:val="24"/>
+          <w:szCs w:val="24"/>
+        </w:rPr>
+      </w:pPr>
+      <w:r>
+        <w:rPr>
+          <w:sz w:val="24"/>
+          <w:szCs w:val="24"/>
+        </w:rPr>
+        <w:t>Bamni: You saw what I did.</w:t>
+      </w:r>
+    </w:p>
+    <w:p>
+      <w:pPr>
+        <w:rPr>
+          <w:sz w:val="24"/>
+          <w:szCs w:val="24"/>
+        </w:rPr>
+      </w:pPr>
+      <w:r>
+        <w:rPr>
+          <w:sz w:val="24"/>
+          <w:szCs w:val="24"/>
+        </w:rPr>
+        <w:lastRenderedPageBreak/>
+        <w:t>Bamni: I won't be able to leave any of you alive.</w:t>
+      </w:r>
+    </w:p>
+    <w:p>
+      <w:pPr>
+        <w:rPr>
+          <w:sz w:val="24"/>
+          <w:szCs w:val="24"/>
+        </w:rPr>
+      </w:pPr>
+      <w:r>
+        <w:rPr>
+          <w:sz w:val="24"/>
+          <w:szCs w:val="24"/>
+        </w:rPr>
+        <w:t>Bamni: You who are watching me now, I'm sorry</w:t>
+      </w:r>
+    </w:p>
+    <w:p>
+      <w:pPr>
+        <w:rPr>
+          <w:sz w:val="24"/>
+          <w:szCs w:val="24"/>
+        </w:rPr>
+      </w:pPr>
+      <w:r>
+        <w:rPr>
+          <w:sz w:val="24"/>
+          <w:szCs w:val="24"/>
+        </w:rPr>
+        <w:t>Bamni: You shouldn't have put the tape on the TV...</w:t>
+      </w:r>
+    </w:p>
+    <w:p>
+      <w:pPr>
+        <w:rPr>
+          <w:sz w:val="24"/>
+          <w:szCs w:val="24"/>
+        </w:rPr>
+      </w:pPr>
+      <w:r>
+        <w:rPr>
+          <w:sz w:val="24"/>
+          <w:szCs w:val="24"/>
+        </w:rPr>
+        <w:t>Bamni: I haven't been out for a long time, but I have to cleanse you all.</w:t>
+      </w:r>
+    </w:p>
+    <w:p>
+      <w:pPr>
+        <w:rPr>
+          <w:sz w:val="24"/>
+          <w:szCs w:val="24"/>
+        </w:rPr>
+      </w:pPr>
+      <w:r>
+        <w:rPr>
+          <w:sz w:val="24"/>
+          <w:szCs w:val="24"/>
+        </w:rPr>
+        <w:t>Bamni: Your families, your friends, your neighbors, anyone who has seen or heard of you.</w:t>
+      </w:r>
+    </w:p>
+    <w:p>
+      <w:pPr>
+        <w:rPr>
+          <w:sz w:val="24"/>
+          <w:szCs w:val="24"/>
+        </w:rPr>
+      </w:pPr>
+      <w:r>
+        <w:rPr>
+          <w:sz w:val="24"/>
+          <w:szCs w:val="24"/>
+        </w:rPr>
+        <w:t>Bamni: I must cleanse you all</w:t>
+      </w:r>
+    </w:p>
+    <w:p>
+      <w:pPr>
+        <w:rPr>
+          <w:rFonts w:hint="cs"/>
+          <w:sz w:val="24"/>
+          <w:szCs w:val="24"/>
+          <w:rtl/>
+        </w:rPr>
+      </w:pPr>
+      <w:r>
+        <w:rPr>
+          <w:sz w:val="24"/>
+          <w:szCs w:val="24"/>
+        </w:rPr>
+        <w:t>Bamni: See you. . . .</w:t>
+      </w:r>
+    </w:p>
+    <w:p>
+      <w:pPr>
+        <w:rPr>
+          <w:rFonts w:hint="cs"/>
+          <w:sz w:val="24"/>
+          <w:szCs w:val="24"/>
+          <w:rtl/>
+        </w:rPr>
+      </w:pPr>
     </w:p>
     <w:sectPr>
       <w:pgSz w:w="12240" w:h="15840"/>
@@ -3072,6 +4357,7 @@
   <w:style w:type="paragraph" w:default="1" w:styleId="Normal">
     <w:name w:val="Normal"/>
     <w:qFormat/>
+    <w:rsid w:val="00260A61"/>
   </w:style>
   <w:style w:type="character" w:default="1" w:styleId="DefaultParagraphFont">
     <w:name w:val="Default Paragraph Font"/>

</xml_diff>